<commit_message>
Agregue las conclusiones falta la bibliografia Falta los enlaces de las tablas y las imagenes
</commit_message>
<xml_diff>
--- a/Extras/InformeFinal_proyectoFormatoRDC-54.docx
+++ b/Extras/InformeFinal_proyectoFormatoRDC-54.docx
@@ -3117,7 +3117,7 @@
         </w:rPr>
         <w:fldChar w:fldCharType="separate"/>
       </w:r>
-      <w:hyperlink w:anchor="_Toc435449509" w:history="1">
+      <w:hyperlink w:anchor="_Toc435459911" w:history="1">
         <w:r>
           <w:rPr>
             <w:rStyle w:val="Hipervnculo"/>
@@ -3147,7 +3147,7 @@
             <w:noProof/>
             <w:webHidden/>
           </w:rPr>
-          <w:instrText xml:space="preserve"> PAGEREF _Toc435449509 \h </w:instrText>
+          <w:instrText xml:space="preserve"> PAGEREF _Toc435459911 \h </w:instrText>
         </w:r>
         <w:r>
           <w:rPr>
@@ -3190,7 +3190,7 @@
           <w:lang w:eastAsia="es-CO"/>
         </w:rPr>
       </w:pPr>
-      <w:hyperlink w:anchor="_Toc435449510" w:history="1">
+      <w:hyperlink w:anchor="_Toc435459912" w:history="1">
         <w:r>
           <w:rPr>
             <w:rStyle w:val="Hipervnculo"/>
@@ -3220,7 +3220,7 @@
             <w:noProof/>
             <w:webHidden/>
           </w:rPr>
-          <w:instrText xml:space="preserve"> PAGEREF _Toc435449510 \h </w:instrText>
+          <w:instrText xml:space="preserve"> PAGEREF _Toc435459912 \h </w:instrText>
         </w:r>
         <w:r>
           <w:rPr>
@@ -3263,7 +3263,7 @@
           <w:lang w:eastAsia="es-CO"/>
         </w:rPr>
       </w:pPr>
-      <w:hyperlink w:anchor="_Toc435449511" w:history="1">
+      <w:hyperlink w:anchor="_Toc435459913" w:history="1">
         <w:r>
           <w:rPr>
             <w:rStyle w:val="Hipervnculo"/>
@@ -3293,7 +3293,7 @@
             <w:noProof/>
             <w:webHidden/>
           </w:rPr>
-          <w:instrText xml:space="preserve"> PAGEREF _Toc435449511 \h </w:instrText>
+          <w:instrText xml:space="preserve"> PAGEREF _Toc435459913 \h </w:instrText>
         </w:r>
         <w:r>
           <w:rPr>
@@ -3313,7 +3313,7 @@
             <w:noProof/>
             <w:webHidden/>
           </w:rPr>
-          <w:t>33</w:t>
+          <w:t>38</w:t>
         </w:r>
         <w:r>
           <w:rPr>
@@ -4511,7 +4511,12 @@
     </w:p>
     <w:p>
       <w:r>
-        <w:t>Desarrollar una aplicación informática que permita el registro de las actividades y productos que realizan los docentes en su actividad académica de acuerdo al formato R-DC-54 del sistema de gestión de calidad de las Unidades Tecnológicas de Santander, buscando brindar una herramienta de apoyo al proceso de evaluación cuantitativa de los docentes, haciendo uso de herramientas open source.</w:t>
+        <w:t>Desarrollar una aplicación informática que permita el registro de las actividades y productos que realizan los docentes en su actividad académica de acuerdo al formato R-DC-54 del sistema de gestión de calidad de las Unidades Tecnológicas de Santander, buscando brindar una herramienta de apoyo al proceso de evaluación cuantitativa de los docentes, haciendo uso de he</w:t>
+      </w:r>
+      <w:bookmarkStart w:id="6" w:name="_GoBack"/>
+      <w:bookmarkEnd w:id="6"/>
+      <w:r>
+        <w:t>rramientas open source.</w:t>
       </w:r>
     </w:p>
     <w:p/>
@@ -4519,13 +4524,13 @@
       <w:pPr>
         <w:pStyle w:val="Ttulo2"/>
       </w:pPr>
-      <w:bookmarkStart w:id="6" w:name="_Toc393789676"/>
-      <w:bookmarkStart w:id="7" w:name="_Toc435449386"/>
+      <w:bookmarkStart w:id="7" w:name="_Toc393789676"/>
+      <w:bookmarkStart w:id="8" w:name="_Toc435449386"/>
       <w:r>
         <w:t>Objetivos específicos</w:t>
       </w:r>
-      <w:bookmarkEnd w:id="6"/>
       <w:bookmarkEnd w:id="7"/>
+      <w:bookmarkEnd w:id="8"/>
     </w:p>
     <w:p/>
     <w:p>
@@ -4542,7 +4547,7 @@
           <w:lang w:val="es-ES" w:eastAsia="ar-SA"/>
         </w:rPr>
       </w:pPr>
-      <w:bookmarkStart w:id="8" w:name="_Toc435449509"/>
+      <w:bookmarkStart w:id="9" w:name="_Toc435459911"/>
       <w:r>
         <w:rPr>
           <w:rFonts w:eastAsia="Times New Roman" w:cs="Times New Roman"/>
@@ -4621,7 +4626,7 @@
         </w:rPr>
         <w:t>. Objetivos específicos</w:t>
       </w:r>
-      <w:bookmarkEnd w:id="8"/>
+      <w:bookmarkEnd w:id="9"/>
     </w:p>
     <w:tbl>
       <w:tblPr>
@@ -4794,36 +4799,24 @@
             <w:pPr>
               <w:pStyle w:val="NormalTablas"/>
               <w:cnfStyle w:val="000000100000" w:firstRow="0" w:lastRow="0" w:firstColumn="0" w:lastColumn="0" w:oddVBand="0" w:evenVBand="0" w:oddHBand="1" w:evenHBand="0" w:firstRowFirstColumn="0" w:firstRowLastColumn="0" w:lastRowFirstColumn="0" w:lastRowLastColumn="0"/>
-              <w:rPr>
-                <w:color w:val="C00000"/>
-              </w:rPr>
-            </w:pPr>
-            <w:r>
-              <w:rPr>
-                <w:color w:val="C00000"/>
-              </w:rPr>
-              <w:t xml:space="preserve">Construir la aplicación web por medio de lenguajes de programación, </w:t>
-            </w:r>
-          </w:p>
-          <w:p>
-            <w:pPr>
-              <w:pStyle w:val="NormalTablas"/>
-              <w:cnfStyle w:val="000000100000" w:firstRow="0" w:lastRow="0" w:firstColumn="0" w:lastColumn="0" w:oddVBand="0" w:evenVBand="0" w:oddHBand="1" w:evenHBand="0" w:firstRowFirstColumn="0" w:firstRowLastColumn="0" w:lastRowFirstColumn="0" w:lastRowLastColumn="0"/>
-              <w:rPr>
-                <w:color w:val="C00000"/>
-              </w:rPr>
-            </w:pPr>
-          </w:p>
-          <w:p>
-            <w:pPr>
-              <w:pStyle w:val="NormalTablas"/>
-              <w:cnfStyle w:val="000000100000" w:firstRow="0" w:lastRow="0" w:firstColumn="0" w:lastColumn="0" w:oddVBand="0" w:evenVBand="0" w:oddHBand="1" w:evenHBand="0" w:firstRowFirstColumn="0" w:firstRowLastColumn="0" w:lastRowFirstColumn="0" w:lastRowLastColumn="0"/>
-            </w:pPr>
-            <w:r>
-              <w:rPr>
-                <w:color w:val="C00000"/>
-              </w:rPr>
-              <w:t>marcos de trabajo y base de datos open source.</w:t>
+            </w:pPr>
+            <w:r>
+              <w:rPr>
+                <w:color w:val="000000" w:themeColor="text1"/>
+              </w:rPr>
+              <w:t>Construir</w:t>
+            </w:r>
+            <w:r>
+              <w:rPr>
+                <w:color w:val="000000" w:themeColor="text1"/>
+              </w:rPr>
+              <w:t xml:space="preserve"> aplicación web </w:t>
+            </w:r>
+            <w:r>
+              <w:rPr>
+                <w:color w:val="000000" w:themeColor="text1"/>
+              </w:rPr>
+              <w:t>que permita el registro y evaluación de actividades de un docente de basado en el formato RDC-54</w:t>
             </w:r>
           </w:p>
         </w:tc>
@@ -4878,14 +4871,14 @@
         <w:suppressAutoHyphens/>
         <w:ind w:left="431" w:hanging="431"/>
       </w:pPr>
-      <w:bookmarkStart w:id="9" w:name="_Toc435449387"/>
+      <w:bookmarkStart w:id="10" w:name="_Toc435449387"/>
       <w:r>
         <w:t xml:space="preserve">MARCO </w:t>
       </w:r>
       <w:r>
         <w:t>DE REFERENCIA</w:t>
       </w:r>
-      <w:bookmarkEnd w:id="9"/>
+      <w:bookmarkEnd w:id="10"/>
     </w:p>
     <w:p>
       <w:pPr>
@@ -4908,7 +4901,7 @@
           <w:lang w:val="es-ES" w:eastAsia="ar-SA"/>
         </w:rPr>
       </w:pPr>
-      <w:bookmarkStart w:id="10" w:name="_Toc435449510"/>
+      <w:bookmarkStart w:id="11" w:name="_Toc435459912"/>
       <w:r>
         <w:rPr>
           <w:rFonts w:eastAsia="Times New Roman" w:cs="Times New Roman"/>
@@ -4987,7 +4980,7 @@
         </w:rPr>
         <w:t>. Referencia 1</w:t>
       </w:r>
-      <w:bookmarkEnd w:id="10"/>
+      <w:bookmarkEnd w:id="11"/>
     </w:p>
     <w:p>
       <w:pPr>
@@ -5184,12 +5177,14 @@
                 <w:lang w:val="en-US" w:eastAsia="es-CO"/>
               </w:rPr>
             </w:pPr>
+            <w:proofErr w:type="spellStart"/>
             <w:r>
               <w:rPr>
                 <w:lang w:val="en-US" w:eastAsia="es-CO"/>
               </w:rPr>
               <w:t>PrimeTek</w:t>
             </w:r>
+            <w:proofErr w:type="spellEnd"/>
           </w:p>
         </w:tc>
       </w:tr>
@@ -5249,11 +5244,19 @@
                 <w:lang w:eastAsia="es-CO"/>
               </w:rPr>
             </w:pPr>
-            <w:r>
-              <w:rPr>
-                <w:lang w:eastAsia="es-CO"/>
-              </w:rPr>
-              <w:t>PrimeFaces SHOWCASE</w:t>
+            <w:proofErr w:type="spellStart"/>
+            <w:r>
+              <w:rPr>
+                <w:lang w:eastAsia="es-CO"/>
+              </w:rPr>
+              <w:t>PrimeFaces</w:t>
+            </w:r>
+            <w:proofErr w:type="spellEnd"/>
+            <w:r>
+              <w:rPr>
+                <w:lang w:eastAsia="es-CO"/>
+              </w:rPr>
+              <w:t xml:space="preserve"> SHOWCASE</w:t>
             </w:r>
           </w:p>
         </w:tc>
@@ -5520,11 +5523,19 @@
                 <w:lang w:eastAsia="es-CO"/>
               </w:rPr>
             </w:pPr>
-            <w:r>
-              <w:rPr>
-                <w:lang w:eastAsia="es-CO"/>
-              </w:rPr>
-              <w:t>Documentacion General</w:t>
+            <w:proofErr w:type="spellStart"/>
+            <w:r>
+              <w:rPr>
+                <w:lang w:eastAsia="es-CO"/>
+              </w:rPr>
+              <w:t>Documentacion</w:t>
+            </w:r>
+            <w:proofErr w:type="spellEnd"/>
+            <w:r>
+              <w:rPr>
+                <w:lang w:eastAsia="es-CO"/>
+              </w:rPr>
+              <w:t xml:space="preserve"> General</w:t>
             </w:r>
           </w:p>
         </w:tc>
@@ -5791,12 +5802,14 @@
                 <w:lang w:val="en-US" w:eastAsia="es-CO"/>
               </w:rPr>
             </w:pPr>
+            <w:proofErr w:type="spellStart"/>
             <w:r>
               <w:rPr>
                 <w:lang w:val="en-US" w:eastAsia="es-CO"/>
               </w:rPr>
               <w:t>PrimeTek</w:t>
             </w:r>
+            <w:proofErr w:type="spellEnd"/>
           </w:p>
         </w:tc>
       </w:tr>
@@ -5856,12 +5869,14 @@
                 <w:lang w:eastAsia="es-CO"/>
               </w:rPr>
             </w:pPr>
+            <w:proofErr w:type="spellStart"/>
             <w:r>
               <w:rPr>
                 <w:lang w:eastAsia="es-CO"/>
               </w:rPr>
               <w:t>PrimeFaces</w:t>
             </w:r>
+            <w:proofErr w:type="spellEnd"/>
           </w:p>
         </w:tc>
       </w:tr>
@@ -6121,12 +6136,14 @@
                 <w:lang w:eastAsia="es-CO"/>
               </w:rPr>
             </w:pPr>
+            <w:proofErr w:type="spellStart"/>
             <w:r>
               <w:rPr>
                 <w:lang w:eastAsia="es-CO"/>
               </w:rPr>
               <w:t>Theme</w:t>
             </w:r>
+            <w:proofErr w:type="spellEnd"/>
           </w:p>
         </w:tc>
       </w:tr>
@@ -6445,7 +6462,35 @@
               <w:rPr>
                 <w:lang w:eastAsia="es-CO"/>
               </w:rPr>
-              <w:t>Java Platform, Enterprise Edition (Java EE) 7</w:t>
+              <w:t xml:space="preserve">Java </w:t>
+            </w:r>
+            <w:proofErr w:type="spellStart"/>
+            <w:r>
+              <w:rPr>
+                <w:lang w:eastAsia="es-CO"/>
+              </w:rPr>
+              <w:t>Platform</w:t>
+            </w:r>
+            <w:proofErr w:type="spellEnd"/>
+            <w:r>
+              <w:rPr>
+                <w:lang w:eastAsia="es-CO"/>
+              </w:rPr>
+              <w:t xml:space="preserve">, Enterprise </w:t>
+            </w:r>
+            <w:proofErr w:type="spellStart"/>
+            <w:r>
+              <w:rPr>
+                <w:lang w:eastAsia="es-CO"/>
+              </w:rPr>
+              <w:t>Edition</w:t>
+            </w:r>
+            <w:proofErr w:type="spellEnd"/>
+            <w:r>
+              <w:rPr>
+                <w:lang w:eastAsia="es-CO"/>
+              </w:rPr>
+              <w:t xml:space="preserve"> (Java EE) 7</w:t>
             </w:r>
           </w:p>
         </w:tc>
@@ -6706,11 +6751,19 @@
                 <w:lang w:eastAsia="es-CO"/>
               </w:rPr>
             </w:pPr>
-            <w:r>
-              <w:rPr>
-                <w:lang w:eastAsia="es-CO"/>
-              </w:rPr>
-              <w:t>Documentacion General</w:t>
+            <w:proofErr w:type="spellStart"/>
+            <w:r>
+              <w:rPr>
+                <w:lang w:eastAsia="es-CO"/>
+              </w:rPr>
+              <w:t>Documentacion</w:t>
+            </w:r>
+            <w:proofErr w:type="spellEnd"/>
+            <w:r>
+              <w:rPr>
+                <w:lang w:eastAsia="es-CO"/>
+              </w:rPr>
+              <w:t xml:space="preserve"> General</w:t>
             </w:r>
           </w:p>
         </w:tc>
@@ -6744,19 +6797,19 @@
       <w:pPr>
         <w:pStyle w:val="Ttulo1"/>
       </w:pPr>
-      <w:bookmarkStart w:id="11" w:name="_Toc435449388"/>
+      <w:bookmarkStart w:id="12" w:name="_Toc435449388"/>
       <w:r>
         <w:t>DESARROLLO DEL PROYECTO</w:t>
       </w:r>
-      <w:bookmarkEnd w:id="11"/>
+      <w:bookmarkEnd w:id="12"/>
     </w:p>
     <w:p/>
     <w:p>
       <w:pPr>
         <w:pStyle w:val="Ttulo2"/>
       </w:pPr>
-      <w:bookmarkStart w:id="12" w:name="_Toc393811239"/>
-      <w:bookmarkStart w:id="13" w:name="_Toc435449389"/>
+      <w:bookmarkStart w:id="13" w:name="_Toc393811239"/>
+      <w:bookmarkStart w:id="14" w:name="_Toc435449389"/>
       <w:r>
         <w:t>Fase</w:t>
       </w:r>
@@ -6766,11 +6819,11 @@
       <w:r>
         <w:t xml:space="preserve">1. </w:t>
       </w:r>
-      <w:bookmarkEnd w:id="12"/>
+      <w:bookmarkEnd w:id="13"/>
       <w:r>
         <w:t>Definición de requisitos</w:t>
       </w:r>
-      <w:bookmarkEnd w:id="13"/>
+      <w:bookmarkEnd w:id="14"/>
     </w:p>
     <w:p>
       <w:pPr>
@@ -6780,15 +6833,15 @@
           <w:numId w:val="36"/>
         </w:numPr>
       </w:pPr>
-      <w:bookmarkStart w:id="14" w:name="_Toc427673698"/>
-      <w:bookmarkStart w:id="15" w:name="_Toc426835769"/>
-      <w:bookmarkStart w:id="16" w:name="_Toc435449390"/>
+      <w:bookmarkStart w:id="15" w:name="_Toc427673698"/>
+      <w:bookmarkStart w:id="16" w:name="_Toc426835769"/>
+      <w:bookmarkStart w:id="17" w:name="_Toc435449390"/>
       <w:r>
         <w:t>Identificación del proceso:</w:t>
       </w:r>
-      <w:bookmarkEnd w:id="14"/>
       <w:bookmarkEnd w:id="15"/>
       <w:bookmarkEnd w:id="16"/>
+      <w:bookmarkEnd w:id="17"/>
     </w:p>
     <w:p>
       <w:r>
@@ -6874,15 +6927,15 @@
           <w:numId w:val="36"/>
         </w:numPr>
       </w:pPr>
-      <w:bookmarkStart w:id="17" w:name="_Toc427673699"/>
-      <w:bookmarkStart w:id="18" w:name="_Toc426835770"/>
-      <w:bookmarkStart w:id="19" w:name="_Toc435449391"/>
+      <w:bookmarkStart w:id="18" w:name="_Toc427673699"/>
+      <w:bookmarkStart w:id="19" w:name="_Toc426835770"/>
+      <w:bookmarkStart w:id="20" w:name="_Toc435449391"/>
       <w:r>
         <w:t>Establecimiento de procesos primarios</w:t>
       </w:r>
-      <w:bookmarkEnd w:id="17"/>
       <w:bookmarkEnd w:id="18"/>
       <w:bookmarkEnd w:id="19"/>
+      <w:bookmarkEnd w:id="20"/>
     </w:p>
     <w:p>
       <w:pPr>
@@ -7122,15 +7175,15 @@
           <w:numId w:val="36"/>
         </w:numPr>
       </w:pPr>
-      <w:bookmarkStart w:id="20" w:name="_Toc427673700"/>
-      <w:bookmarkStart w:id="21" w:name="_Toc426835771"/>
-      <w:bookmarkStart w:id="22" w:name="_Toc435449392"/>
+      <w:bookmarkStart w:id="21" w:name="_Toc427673700"/>
+      <w:bookmarkStart w:id="22" w:name="_Toc426835771"/>
+      <w:bookmarkStart w:id="23" w:name="_Toc435449392"/>
       <w:r>
         <w:t>Definición requisitos del cliente</w:t>
       </w:r>
-      <w:bookmarkEnd w:id="20"/>
       <w:bookmarkEnd w:id="21"/>
       <w:bookmarkEnd w:id="22"/>
+      <w:bookmarkEnd w:id="23"/>
     </w:p>
     <w:p>
       <w:pPr>
@@ -7281,15 +7334,15 @@
           <w:numId w:val="36"/>
         </w:numPr>
       </w:pPr>
-      <w:bookmarkStart w:id="23" w:name="_Toc427673701"/>
-      <w:bookmarkStart w:id="24" w:name="_Toc426835772"/>
-      <w:bookmarkStart w:id="25" w:name="_Toc435449393"/>
+      <w:bookmarkStart w:id="24" w:name="_Toc427673701"/>
+      <w:bookmarkStart w:id="25" w:name="_Toc426835772"/>
+      <w:bookmarkStart w:id="26" w:name="_Toc435449393"/>
       <w:r>
         <w:t>Propuesta de solución al problema</w:t>
       </w:r>
-      <w:bookmarkEnd w:id="23"/>
       <w:bookmarkEnd w:id="24"/>
       <w:bookmarkEnd w:id="25"/>
+      <w:bookmarkEnd w:id="26"/>
     </w:p>
     <w:p>
       <w:pPr>
@@ -7319,7 +7372,7 @@
       <w:pPr>
         <w:pStyle w:val="Ttulo2"/>
       </w:pPr>
-      <w:bookmarkStart w:id="26" w:name="_Toc435449394"/>
+      <w:bookmarkStart w:id="27" w:name="_Toc435449394"/>
       <w:r>
         <w:lastRenderedPageBreak/>
         <w:t xml:space="preserve">Fase 2. </w:t>
@@ -7327,7 +7380,7 @@
       <w:r>
         <w:t>Selección de tecnología</w:t>
       </w:r>
-      <w:bookmarkEnd w:id="26"/>
+      <w:bookmarkEnd w:id="27"/>
       <w:r>
         <w:t xml:space="preserve"> </w:t>
       </w:r>
@@ -7340,15 +7393,15 @@
           <w:numId w:val="36"/>
         </w:numPr>
       </w:pPr>
-      <w:bookmarkStart w:id="27" w:name="_Toc427673704"/>
-      <w:bookmarkStart w:id="28" w:name="_Toc426835775"/>
-      <w:bookmarkStart w:id="29" w:name="_Toc435449395"/>
+      <w:bookmarkStart w:id="28" w:name="_Toc427673704"/>
+      <w:bookmarkStart w:id="29" w:name="_Toc426835775"/>
+      <w:bookmarkStart w:id="30" w:name="_Toc435449395"/>
       <w:r>
         <w:t>Lenguaje</w:t>
       </w:r>
-      <w:bookmarkEnd w:id="27"/>
       <w:bookmarkEnd w:id="28"/>
       <w:bookmarkEnd w:id="29"/>
+      <w:bookmarkEnd w:id="30"/>
     </w:p>
     <w:p>
       <w:pPr>
@@ -7361,7 +7414,15 @@
         <w:t>Java es un lenguaje de programación y una plataforma informática comercializada por primera ve</w:t>
       </w:r>
       <w:r>
-        <w:t xml:space="preserve">z en 1995 por Sun Microsystems. </w:t>
+        <w:t xml:space="preserve">z en 1995 por </w:t>
+      </w:r>
+      <w:proofErr w:type="spellStart"/>
+      <w:r>
+        <w:t>Sun</w:t>
+      </w:r>
+      <w:proofErr w:type="spellEnd"/>
+      <w:r>
+        <w:t xml:space="preserve"> Microsystems. </w:t>
       </w:r>
       <w:r>
         <w:rPr>
@@ -7397,7 +7458,23 @@
           <w:rFonts w:cs="Arial"/>
           <w:shd w:val="clear" w:color="auto" w:fill="FFFFFF"/>
         </w:rPr>
-        <w:t>de multihilos ya que por cada hilo que el programa puede ejecutar en tiempo real muchas funciones al mismo tiempo.</w:t>
+        <w:t xml:space="preserve">de </w:t>
+      </w:r>
+      <w:proofErr w:type="spellStart"/>
+      <w:r>
+        <w:rPr>
+          <w:rFonts w:cs="Arial"/>
+          <w:shd w:val="clear" w:color="auto" w:fill="FFFFFF"/>
+        </w:rPr>
+        <w:t>multihilos</w:t>
+      </w:r>
+      <w:proofErr w:type="spellEnd"/>
+      <w:r>
+        <w:rPr>
+          <w:rFonts w:cs="Arial"/>
+          <w:shd w:val="clear" w:color="auto" w:fill="FFFFFF"/>
+        </w:rPr>
+        <w:t xml:space="preserve"> ya que por cada hilo que el programa puede ejecutar en tiempo real muchas funciones al mismo tiempo.</w:t>
       </w:r>
     </w:p>
     <w:p/>
@@ -7409,26 +7486,43 @@
           <w:numId w:val="36"/>
         </w:numPr>
       </w:pPr>
-      <w:bookmarkStart w:id="30" w:name="_Toc427673705"/>
-      <w:bookmarkStart w:id="31" w:name="_Toc426835776"/>
-      <w:bookmarkStart w:id="32" w:name="_Toc435449396"/>
+      <w:bookmarkStart w:id="31" w:name="_Toc427673705"/>
+      <w:bookmarkStart w:id="32" w:name="_Toc426835776"/>
+      <w:bookmarkStart w:id="33" w:name="_Toc435449396"/>
       <w:r>
         <w:t>Base de Datos</w:t>
       </w:r>
-      <w:bookmarkEnd w:id="30"/>
       <w:bookmarkEnd w:id="31"/>
       <w:bookmarkEnd w:id="32"/>
-    </w:p>
-    <w:p>
-      <w:r>
-        <w:t xml:space="preserve">Se utilizó PostgreSQL que es un sistema gestor de bases de datos distribuido bajo licencia BSD. </w:t>
-      </w:r>
+      <w:bookmarkEnd w:id="33"/>
+    </w:p>
+    <w:p>
+      <w:r>
+        <w:t xml:space="preserve">Se utilizó </w:t>
+      </w:r>
+      <w:proofErr w:type="spellStart"/>
+      <w:r>
+        <w:t>PostgreSQL</w:t>
+      </w:r>
+      <w:proofErr w:type="spellEnd"/>
+      <w:r>
+        <w:t xml:space="preserve"> que es un sistema gestor de bases de datos distribuido bajo licencia BSD. </w:t>
+      </w:r>
+      <w:proofErr w:type="spellStart"/>
       <w:r>
         <w:rPr>
           <w:rFonts w:cs="Arial"/>
           <w:shd w:val="clear" w:color="auto" w:fill="FFFFFF"/>
         </w:rPr>
-        <w:t>Postgres incorpora el  método de</w:t>
+        <w:t>Postgres</w:t>
+      </w:r>
+      <w:proofErr w:type="spellEnd"/>
+      <w:r>
+        <w:rPr>
+          <w:rFonts w:cs="Arial"/>
+          <w:shd w:val="clear" w:color="auto" w:fill="FFFFFF"/>
+        </w:rPr>
+        <w:t xml:space="preserve"> incorpora el  método de</w:t>
       </w:r>
       <w:r>
         <w:rPr>
@@ -7444,8 +7538,18 @@
           <w:rFonts w:cs="Arial"/>
           <w:shd w:val="clear" w:color="auto" w:fill="FFFFFF"/>
         </w:rPr>
-        <w:t>Control de Concurrencias Multiversión</w:t>
-      </w:r>
+        <w:t xml:space="preserve">Control de Concurrencias </w:t>
+      </w:r>
+      <w:proofErr w:type="spellStart"/>
+      <w:r>
+        <w:rPr>
+          <w:rStyle w:val="nfasis"/>
+          <w:rFonts w:cs="Arial"/>
+          <w:shd w:val="clear" w:color="auto" w:fill="FFFFFF"/>
+        </w:rPr>
+        <w:t>Multiversión</w:t>
+      </w:r>
+      <w:proofErr w:type="spellEnd"/>
       <w:r>
         <w:rPr>
           <w:rFonts w:cs="Arial"/>
@@ -7463,19 +7567,56 @@
           <w:numId w:val="36"/>
         </w:numPr>
       </w:pPr>
-      <w:bookmarkStart w:id="33" w:name="_Toc427673706"/>
-      <w:bookmarkStart w:id="34" w:name="_Toc426835777"/>
-      <w:bookmarkStart w:id="35" w:name="_Toc435449397"/>
+      <w:bookmarkStart w:id="34" w:name="_Toc427673706"/>
+      <w:bookmarkStart w:id="35" w:name="_Toc426835777"/>
+      <w:bookmarkStart w:id="36" w:name="_Toc435449397"/>
       <w:r>
         <w:t>Servidor</w:t>
       </w:r>
-      <w:bookmarkEnd w:id="33"/>
       <w:bookmarkEnd w:id="34"/>
       <w:bookmarkEnd w:id="35"/>
-    </w:p>
-    <w:p>
-      <w:r>
-        <w:t>GlassFish es un servidor de aplicaciones de código abierto compatible con Java EE, listo para funcionar en entornos de producción. GlassFish está basado en el código fuente donado por Sun y Oracle Corporation; éste último proporcionó el módulo de persistencia TopLink. Se distribuye bajo un licenciamiento dual a través de la licencia CDDL y la GNU GPL.</w:t>
+      <w:bookmarkEnd w:id="36"/>
+    </w:p>
+    <w:p>
+      <w:proofErr w:type="spellStart"/>
+      <w:r>
+        <w:t>GlassFish</w:t>
+      </w:r>
+      <w:proofErr w:type="spellEnd"/>
+      <w:r>
+        <w:t xml:space="preserve"> es un servidor de aplicaciones de código abierto compatible con Java EE, listo para funcionar en entornos de producción. </w:t>
+      </w:r>
+      <w:proofErr w:type="spellStart"/>
+      <w:r>
+        <w:t>GlassFish</w:t>
+      </w:r>
+      <w:proofErr w:type="spellEnd"/>
+      <w:r>
+        <w:t xml:space="preserve"> está basado en el código fuente donado por </w:t>
+      </w:r>
+      <w:proofErr w:type="spellStart"/>
+      <w:r>
+        <w:t>Sun</w:t>
+      </w:r>
+      <w:proofErr w:type="spellEnd"/>
+      <w:r>
+        <w:t xml:space="preserve"> y Oracle </w:t>
+      </w:r>
+      <w:proofErr w:type="spellStart"/>
+      <w:r>
+        <w:t>Corporation</w:t>
+      </w:r>
+      <w:proofErr w:type="spellEnd"/>
+      <w:r>
+        <w:t xml:space="preserve">; éste último proporcionó el módulo de persistencia </w:t>
+      </w:r>
+      <w:proofErr w:type="spellStart"/>
+      <w:r>
+        <w:t>TopLink</w:t>
+      </w:r>
+      <w:proofErr w:type="spellEnd"/>
+      <w:r>
+        <w:t>. Se distribuye bajo un licenciamiento dual a través de la licencia CDDL y la GNU GPL.</w:t>
       </w:r>
     </w:p>
     <w:p/>
@@ -7484,12 +7625,12 @@
       <w:pPr>
         <w:pStyle w:val="Ttulo2"/>
       </w:pPr>
-      <w:bookmarkStart w:id="36" w:name="_Toc435449398"/>
+      <w:bookmarkStart w:id="37" w:name="_Toc435449398"/>
       <w:r>
         <w:lastRenderedPageBreak/>
         <w:t>Fase 3. Diseño del sistema</w:t>
       </w:r>
-      <w:bookmarkEnd w:id="36"/>
+      <w:bookmarkEnd w:id="37"/>
     </w:p>
     <w:p>
       <w:pPr>
@@ -7500,11 +7641,11 @@
         </w:numPr>
         <w:ind w:left="720" w:hanging="720"/>
       </w:pPr>
-      <w:bookmarkStart w:id="37" w:name="_Toc435449399"/>
+      <w:bookmarkStart w:id="38" w:name="_Toc435449399"/>
       <w:r>
         <w:t>Casos de Uso</w:t>
       </w:r>
-      <w:bookmarkEnd w:id="37"/>
+      <w:bookmarkEnd w:id="38"/>
     </w:p>
     <w:p>
       <w:pPr>
@@ -7526,15 +7667,15 @@
         </w:numPr>
         <w:jc w:val="left"/>
       </w:pPr>
-      <w:bookmarkStart w:id="38" w:name="_Toc427673710"/>
-      <w:bookmarkStart w:id="39" w:name="_Toc426835781"/>
-      <w:bookmarkStart w:id="40" w:name="_Toc435449400"/>
+      <w:bookmarkStart w:id="39" w:name="_Toc427673710"/>
+      <w:bookmarkStart w:id="40" w:name="_Toc426835781"/>
+      <w:bookmarkStart w:id="41" w:name="_Toc435449400"/>
       <w:r>
         <w:t>Caso Iniciar Sesión</w:t>
       </w:r>
-      <w:bookmarkEnd w:id="38"/>
       <w:bookmarkEnd w:id="39"/>
       <w:bookmarkEnd w:id="40"/>
+      <w:bookmarkEnd w:id="41"/>
     </w:p>
     <w:p>
       <w:pPr>
@@ -7545,8 +7686,8 @@
           <w:sz w:val="18"/>
         </w:rPr>
       </w:pPr>
-      <w:bookmarkStart w:id="41" w:name="_Toc427673837"/>
-      <w:bookmarkStart w:id="42" w:name="_Toc420620880"/>
+      <w:bookmarkStart w:id="42" w:name="_Toc427673837"/>
+      <w:bookmarkStart w:id="43" w:name="_Toc420620880"/>
       <w:r>
         <w:rPr>
           <w:sz w:val="18"/>
@@ -7565,8 +7706,8 @@
         </w:rPr>
         <w:t>. Caso de uso iniciar sesión</w:t>
       </w:r>
-      <w:bookmarkEnd w:id="41"/>
       <w:bookmarkEnd w:id="42"/>
+      <w:bookmarkEnd w:id="43"/>
     </w:p>
     <w:p>
       <w:r>
@@ -7669,7 +7810,7 @@
           <w:lang w:val="es-ES" w:eastAsia="ar-SA"/>
         </w:rPr>
       </w:pPr>
-      <w:bookmarkStart w:id="43" w:name="_Toc427673736"/>
+      <w:bookmarkStart w:id="44" w:name="_Toc427673736"/>
       <w:r>
         <w:rPr>
           <w:rFonts w:eastAsia="Times New Roman" w:cs="Times New Roman"/>
@@ -7692,7 +7833,7 @@
         </w:rPr>
         <w:t>. Iniciar Sesión</w:t>
       </w:r>
-      <w:bookmarkEnd w:id="43"/>
+      <w:bookmarkEnd w:id="44"/>
     </w:p>
     <w:tbl>
       <w:tblPr>
@@ -8156,6 +8297,7 @@
                 <w:lang w:eastAsia="es-CO"/>
               </w:rPr>
             </w:pPr>
+            <w:proofErr w:type="spellStart"/>
             <w:r>
               <w:rPr>
                 <w:b w:val="0"/>
@@ -8164,6 +8306,7 @@
               <w:lastRenderedPageBreak/>
               <w:t>Postcondición</w:t>
             </w:r>
+            <w:proofErr w:type="spellEnd"/>
           </w:p>
         </w:tc>
         <w:tc>
@@ -8349,7 +8492,7 @@
           <w:sz w:val="18"/>
         </w:rPr>
       </w:pPr>
-      <w:bookmarkStart w:id="44" w:name="_Toc435449401"/>
+      <w:bookmarkStart w:id="45" w:name="_Toc435449401"/>
       <w:r>
         <w:rPr>
           <w:sz w:val="18"/>
@@ -8368,7 +8511,7 @@
         </w:rPr>
         <w:t>tipo de modalidades</w:t>
       </w:r>
-      <w:bookmarkEnd w:id="44"/>
+      <w:bookmarkEnd w:id="45"/>
     </w:p>
     <w:p>
       <w:r>
@@ -8438,14 +8581,14 @@
           <w:sz w:val="18"/>
         </w:rPr>
       </w:pPr>
-      <w:bookmarkStart w:id="45" w:name="_Toc435449402"/>
+      <w:bookmarkStart w:id="46" w:name="_Toc435449402"/>
       <w:r>
         <w:rPr>
           <w:sz w:val="18"/>
         </w:rPr>
         <w:t>Fuente: Autor</w:t>
       </w:r>
-      <w:bookmarkEnd w:id="45"/>
+      <w:bookmarkEnd w:id="46"/>
     </w:p>
     <w:p>
       <w:pPr>
@@ -8925,6 +9068,7 @@
                 <w:lang w:eastAsia="es-CO"/>
               </w:rPr>
             </w:pPr>
+            <w:proofErr w:type="spellStart"/>
             <w:r>
               <w:rPr>
                 <w:b w:val="0"/>
@@ -8933,6 +9077,7 @@
               <w:lastRenderedPageBreak/>
               <w:t>Postcondición</w:t>
             </w:r>
+            <w:proofErr w:type="spellEnd"/>
           </w:p>
         </w:tc>
         <w:tc>
@@ -9493,6 +9638,7 @@
                 <w:lang w:eastAsia="es-CO"/>
               </w:rPr>
             </w:pPr>
+            <w:proofErr w:type="spellStart"/>
             <w:r>
               <w:rPr>
                 <w:b w:val="0"/>
@@ -9500,6 +9646,7 @@
               </w:rPr>
               <w:t>Postcondición</w:t>
             </w:r>
+            <w:proofErr w:type="spellEnd"/>
           </w:p>
         </w:tc>
         <w:tc>
@@ -10021,6 +10168,7 @@
                 <w:lang w:eastAsia="es-CO"/>
               </w:rPr>
             </w:pPr>
+            <w:proofErr w:type="spellStart"/>
             <w:r>
               <w:rPr>
                 <w:b w:val="0"/>
@@ -10028,6 +10176,7 @@
               </w:rPr>
               <w:t>Postcondición</w:t>
             </w:r>
+            <w:proofErr w:type="spellEnd"/>
           </w:p>
         </w:tc>
         <w:tc>
@@ -10160,7 +10309,7 @@
           <w:sz w:val="18"/>
         </w:rPr>
       </w:pPr>
-      <w:bookmarkStart w:id="46" w:name="_Toc435449403"/>
+      <w:bookmarkStart w:id="47" w:name="_Toc435449403"/>
       <w:r>
         <w:rPr>
           <w:sz w:val="18"/>
@@ -10180,7 +10329,7 @@
         </w:rPr>
         <w:t>docentes</w:t>
       </w:r>
-      <w:bookmarkEnd w:id="46"/>
+      <w:bookmarkEnd w:id="47"/>
     </w:p>
     <w:p>
       <w:r>
@@ -10250,14 +10399,14 @@
           <w:sz w:val="18"/>
         </w:rPr>
       </w:pPr>
-      <w:bookmarkStart w:id="47" w:name="_Toc435449404"/>
+      <w:bookmarkStart w:id="48" w:name="_Toc435449404"/>
       <w:r>
         <w:rPr>
           <w:sz w:val="18"/>
         </w:rPr>
         <w:t>Fuente: Autor</w:t>
       </w:r>
-      <w:bookmarkEnd w:id="47"/>
+      <w:bookmarkEnd w:id="48"/>
     </w:p>
     <w:p>
       <w:pPr>
@@ -10731,6 +10880,7 @@
                 <w:lang w:eastAsia="es-CO"/>
               </w:rPr>
             </w:pPr>
+            <w:proofErr w:type="spellStart"/>
             <w:r>
               <w:rPr>
                 <w:b w:val="0"/>
@@ -10738,6 +10888,7 @@
               </w:rPr>
               <w:t>Postcondición</w:t>
             </w:r>
+            <w:proofErr w:type="spellEnd"/>
           </w:p>
         </w:tc>
         <w:tc>
@@ -11299,6 +11450,7 @@
                 <w:lang w:eastAsia="es-CO"/>
               </w:rPr>
             </w:pPr>
+            <w:proofErr w:type="spellStart"/>
             <w:r>
               <w:rPr>
                 <w:b w:val="0"/>
@@ -11307,6 +11459,7 @@
               <w:lastRenderedPageBreak/>
               <w:t>Postcondición</w:t>
             </w:r>
+            <w:proofErr w:type="spellEnd"/>
           </w:p>
         </w:tc>
         <w:tc>
@@ -11828,6 +11981,7 @@
                 <w:lang w:eastAsia="es-CO"/>
               </w:rPr>
             </w:pPr>
+            <w:proofErr w:type="spellStart"/>
             <w:r>
               <w:rPr>
                 <w:b w:val="0"/>
@@ -11835,6 +11989,7 @@
               </w:rPr>
               <w:t>Postcondición</w:t>
             </w:r>
+            <w:proofErr w:type="spellEnd"/>
           </w:p>
         </w:tc>
         <w:tc>
@@ -11957,6 +12112,7 @@
                 <w:lang w:eastAsia="es-CO"/>
               </w:rPr>
             </w:pPr>
+            <w:proofErr w:type="spellStart"/>
             <w:r>
               <w:rPr>
                 <w:b w:val="0"/>
@@ -11964,6 +12120,7 @@
               </w:rPr>
               <w:t>Postcondición</w:t>
             </w:r>
+            <w:proofErr w:type="spellEnd"/>
           </w:p>
         </w:tc>
         <w:tc>
@@ -12102,7 +12259,7 @@
           <w:sz w:val="18"/>
         </w:rPr>
       </w:pPr>
-      <w:bookmarkStart w:id="48" w:name="_Toc435449405"/>
+      <w:bookmarkStart w:id="49" w:name="_Toc435449405"/>
       <w:r>
         <w:rPr>
           <w:sz w:val="18"/>
@@ -12121,7 +12278,7 @@
         </w:rPr>
         <w:t>convenciones</w:t>
       </w:r>
-      <w:bookmarkEnd w:id="48"/>
+      <w:bookmarkEnd w:id="49"/>
     </w:p>
     <w:p>
       <w:r>
@@ -12190,14 +12347,14 @@
           <w:sz w:val="18"/>
         </w:rPr>
       </w:pPr>
-      <w:bookmarkStart w:id="49" w:name="_Toc435449406"/>
+      <w:bookmarkStart w:id="50" w:name="_Toc435449406"/>
       <w:r>
         <w:rPr>
           <w:sz w:val="18"/>
         </w:rPr>
         <w:t>Fuente: Autor</w:t>
       </w:r>
-      <w:bookmarkEnd w:id="49"/>
+      <w:bookmarkEnd w:id="50"/>
     </w:p>
     <w:p/>
     <w:p/>
@@ -12683,6 +12840,7 @@
                 <w:lang w:eastAsia="es-CO"/>
               </w:rPr>
             </w:pPr>
+            <w:proofErr w:type="spellStart"/>
             <w:r>
               <w:rPr>
                 <w:b w:val="0"/>
@@ -12690,6 +12848,7 @@
               </w:rPr>
               <w:t>Postcondición</w:t>
             </w:r>
+            <w:proofErr w:type="spellEnd"/>
           </w:p>
         </w:tc>
         <w:tc>
@@ -13250,6 +13409,7 @@
                 <w:lang w:eastAsia="es-CO"/>
               </w:rPr>
             </w:pPr>
+            <w:proofErr w:type="spellStart"/>
             <w:r>
               <w:rPr>
                 <w:b w:val="0"/>
@@ -13257,6 +13417,7 @@
               </w:rPr>
               <w:t>Postcondición</w:t>
             </w:r>
+            <w:proofErr w:type="spellEnd"/>
           </w:p>
         </w:tc>
         <w:tc>
@@ -13778,6 +13939,7 @@
                 <w:lang w:eastAsia="es-CO"/>
               </w:rPr>
             </w:pPr>
+            <w:proofErr w:type="spellStart"/>
             <w:r>
               <w:rPr>
                 <w:b w:val="0"/>
@@ -13785,6 +13947,7 @@
               </w:rPr>
               <w:t>Postcondición</w:t>
             </w:r>
+            <w:proofErr w:type="spellEnd"/>
           </w:p>
         </w:tc>
         <w:tc>
@@ -13940,8 +14103,8 @@
         <w:lastRenderedPageBreak/>
         <w:t>Caso Evaluaciones</w:t>
       </w:r>
-      <w:bookmarkStart w:id="50" w:name="_Toc427673711"/>
-      <w:bookmarkStart w:id="51" w:name="_Toc426835782"/>
+      <w:bookmarkStart w:id="51" w:name="_Toc427673711"/>
+      <w:bookmarkStart w:id="52" w:name="_Toc426835782"/>
     </w:p>
     <w:p>
       <w:pPr>
@@ -13956,7 +14119,7 @@
           <w:sz w:val="18"/>
         </w:rPr>
       </w:pPr>
-      <w:bookmarkStart w:id="52" w:name="_Toc435449407"/>
+      <w:bookmarkStart w:id="53" w:name="_Toc435449407"/>
       <w:r>
         <w:rPr>
           <w:sz w:val="18"/>
@@ -13981,7 +14144,7 @@
         </w:rPr>
         <w:t>evaluaciones</w:t>
       </w:r>
-      <w:bookmarkEnd w:id="52"/>
+      <w:bookmarkEnd w:id="53"/>
     </w:p>
     <w:p>
       <w:r>
@@ -14050,14 +14213,14 @@
           <w:sz w:val="18"/>
         </w:rPr>
       </w:pPr>
-      <w:bookmarkStart w:id="53" w:name="_Toc435449408"/>
+      <w:bookmarkStart w:id="54" w:name="_Toc435449408"/>
       <w:r>
         <w:rPr>
           <w:sz w:val="18"/>
         </w:rPr>
         <w:t>Fuente: Autor</w:t>
       </w:r>
-      <w:bookmarkEnd w:id="53"/>
+      <w:bookmarkEnd w:id="54"/>
     </w:p>
     <w:p>
       <w:pPr>
@@ -14578,6 +14741,7 @@
                 <w:lang w:eastAsia="es-CO"/>
               </w:rPr>
             </w:pPr>
+            <w:proofErr w:type="spellStart"/>
             <w:r>
               <w:rPr>
                 <w:b w:val="0"/>
@@ -14585,6 +14749,7 @@
               </w:rPr>
               <w:t>Postcondición</w:t>
             </w:r>
+            <w:proofErr w:type="spellEnd"/>
           </w:p>
         </w:tc>
         <w:tc>
@@ -14724,8 +14889,8 @@
         </w:rPr>
         <w:t xml:space="preserve">Caso </w:t>
       </w:r>
-      <w:bookmarkEnd w:id="50"/>
       <w:bookmarkEnd w:id="51"/>
+      <w:bookmarkEnd w:id="52"/>
       <w:r>
         <w:rPr>
           <w:b/>
@@ -14746,7 +14911,7 @@
           <w:sz w:val="18"/>
         </w:rPr>
       </w:pPr>
-      <w:bookmarkStart w:id="54" w:name="_Toc435449409"/>
+      <w:bookmarkStart w:id="55" w:name="_Toc435449409"/>
       <w:r>
         <w:rPr>
           <w:sz w:val="18"/>
@@ -14766,7 +14931,7 @@
         </w:rPr>
         <w:t>actividades</w:t>
       </w:r>
-      <w:bookmarkEnd w:id="54"/>
+      <w:bookmarkEnd w:id="55"/>
     </w:p>
     <w:p>
       <w:r>
@@ -14835,14 +15000,14 @@
           <w:sz w:val="18"/>
         </w:rPr>
       </w:pPr>
-      <w:bookmarkStart w:id="55" w:name="_Toc435449410"/>
+      <w:bookmarkStart w:id="56" w:name="_Toc435449410"/>
       <w:r>
         <w:rPr>
           <w:sz w:val="18"/>
         </w:rPr>
         <w:t>Fuente: Autor</w:t>
       </w:r>
-      <w:bookmarkEnd w:id="55"/>
+      <w:bookmarkEnd w:id="56"/>
     </w:p>
     <w:p>
       <w:pPr>
@@ -15324,6 +15489,7 @@
                 <w:lang w:eastAsia="es-CO"/>
               </w:rPr>
             </w:pPr>
+            <w:proofErr w:type="spellStart"/>
             <w:r>
               <w:rPr>
                 <w:b w:val="0"/>
@@ -15331,6 +15497,7 @@
               </w:rPr>
               <w:t>Postcondición</w:t>
             </w:r>
+            <w:proofErr w:type="spellEnd"/>
           </w:p>
         </w:tc>
         <w:tc>
@@ -15892,6 +16059,7 @@
                 <w:lang w:eastAsia="es-CO"/>
               </w:rPr>
             </w:pPr>
+            <w:proofErr w:type="spellStart"/>
             <w:r>
               <w:rPr>
                 <w:b w:val="0"/>
@@ -15900,6 +16068,7 @@
               <w:lastRenderedPageBreak/>
               <w:t>Postcondición</w:t>
             </w:r>
+            <w:proofErr w:type="spellEnd"/>
           </w:p>
         </w:tc>
         <w:tc>
@@ -16415,6 +16584,7 @@
                 <w:lang w:eastAsia="es-CO"/>
               </w:rPr>
             </w:pPr>
+            <w:proofErr w:type="spellStart"/>
             <w:r>
               <w:rPr>
                 <w:b w:val="0"/>
@@ -16422,6 +16592,7 @@
               </w:rPr>
               <w:t>Postcondición</w:t>
             </w:r>
+            <w:proofErr w:type="spellEnd"/>
           </w:p>
         </w:tc>
         <w:tc>
@@ -16560,7 +16731,7 @@
           <w:sz w:val="18"/>
         </w:rPr>
       </w:pPr>
-      <w:bookmarkStart w:id="56" w:name="_Toc435449411"/>
+      <w:bookmarkStart w:id="57" w:name="_Toc435449411"/>
       <w:r>
         <w:rPr>
           <w:sz w:val="18"/>
@@ -16573,7 +16744,7 @@
         </w:rPr>
         <w:t>. Caso de uso productos</w:t>
       </w:r>
-      <w:bookmarkEnd w:id="56"/>
+      <w:bookmarkEnd w:id="57"/>
     </w:p>
     <w:p>
       <w:r>
@@ -16642,14 +16813,14 @@
           <w:sz w:val="18"/>
         </w:rPr>
       </w:pPr>
-      <w:bookmarkStart w:id="57" w:name="_Toc435449412"/>
+      <w:bookmarkStart w:id="58" w:name="_Toc435449412"/>
       <w:r>
         <w:rPr>
           <w:sz w:val="18"/>
         </w:rPr>
         <w:t>Fuente: Autor</w:t>
       </w:r>
-      <w:bookmarkEnd w:id="57"/>
+      <w:bookmarkEnd w:id="58"/>
     </w:p>
     <w:p>
       <w:pPr>
@@ -17148,6 +17319,7 @@
                 <w:lang w:eastAsia="es-CO"/>
               </w:rPr>
             </w:pPr>
+            <w:proofErr w:type="spellStart"/>
             <w:r>
               <w:rPr>
                 <w:b w:val="0"/>
@@ -17155,6 +17327,7 @@
               </w:rPr>
               <w:t>Postcondición</w:t>
             </w:r>
+            <w:proofErr w:type="spellEnd"/>
           </w:p>
         </w:tc>
         <w:tc>
@@ -17715,6 +17888,7 @@
                 <w:lang w:eastAsia="es-CO"/>
               </w:rPr>
             </w:pPr>
+            <w:proofErr w:type="spellStart"/>
             <w:r>
               <w:rPr>
                 <w:b w:val="0"/>
@@ -17722,6 +17896,7 @@
               </w:rPr>
               <w:t>Postcondición</w:t>
             </w:r>
+            <w:proofErr w:type="spellEnd"/>
           </w:p>
         </w:tc>
         <w:tc>
@@ -18243,6 +18418,7 @@
                 <w:lang w:eastAsia="es-CO"/>
               </w:rPr>
             </w:pPr>
+            <w:proofErr w:type="spellStart"/>
             <w:r>
               <w:rPr>
                 <w:b w:val="0"/>
@@ -18250,6 +18426,7 @@
               </w:rPr>
               <w:t>Postcondición</w:t>
             </w:r>
+            <w:proofErr w:type="spellEnd"/>
           </w:p>
         </w:tc>
         <w:tc>
@@ -18455,7 +18632,7 @@
           <w:sz w:val="18"/>
         </w:rPr>
       </w:pPr>
-      <w:bookmarkStart w:id="58" w:name="_Toc435449413"/>
+      <w:bookmarkStart w:id="59" w:name="_Toc435449413"/>
       <w:r>
         <w:rPr>
           <w:sz w:val="18"/>
@@ -18474,7 +18651,7 @@
         </w:rPr>
         <w:t>clases</w:t>
       </w:r>
-      <w:bookmarkEnd w:id="58"/>
+      <w:bookmarkEnd w:id="59"/>
     </w:p>
     <w:p>
       <w:r>
@@ -18543,14 +18720,14 @@
           <w:sz w:val="18"/>
         </w:rPr>
       </w:pPr>
-      <w:bookmarkStart w:id="59" w:name="_Toc435449414"/>
+      <w:bookmarkStart w:id="60" w:name="_Toc435449414"/>
       <w:r>
         <w:rPr>
           <w:sz w:val="18"/>
         </w:rPr>
         <w:t>Fuente: Autor</w:t>
       </w:r>
-      <w:bookmarkEnd w:id="59"/>
+      <w:bookmarkEnd w:id="60"/>
     </w:p>
     <w:p>
       <w:pPr>
@@ -19044,6 +19221,7 @@
                 <w:lang w:eastAsia="es-CO"/>
               </w:rPr>
             </w:pPr>
+            <w:proofErr w:type="spellStart"/>
             <w:r>
               <w:rPr>
                 <w:b w:val="0"/>
@@ -19051,6 +19229,7 @@
               </w:rPr>
               <w:t>Postcondición</w:t>
             </w:r>
+            <w:proofErr w:type="spellEnd"/>
           </w:p>
         </w:tc>
         <w:tc>
@@ -19618,6 +19797,7 @@
                 <w:lang w:eastAsia="es-CO"/>
               </w:rPr>
             </w:pPr>
+            <w:proofErr w:type="spellStart"/>
             <w:r>
               <w:rPr>
                 <w:b w:val="0"/>
@@ -19625,6 +19805,7 @@
               </w:rPr>
               <w:t>Postcondición</w:t>
             </w:r>
+            <w:proofErr w:type="spellEnd"/>
           </w:p>
         </w:tc>
         <w:tc>
@@ -20152,6 +20333,7 @@
                 <w:lang w:eastAsia="es-CO"/>
               </w:rPr>
             </w:pPr>
+            <w:proofErr w:type="spellStart"/>
             <w:r>
               <w:rPr>
                 <w:b w:val="0"/>
@@ -20159,6 +20341,7 @@
               </w:rPr>
               <w:t>Postcondición</w:t>
             </w:r>
+            <w:proofErr w:type="spellEnd"/>
           </w:p>
         </w:tc>
         <w:tc>
@@ -20344,8 +20527,8 @@
           <w:sz w:val="18"/>
         </w:rPr>
       </w:pPr>
-      <w:bookmarkStart w:id="60" w:name="_Toc420620881"/>
-      <w:bookmarkStart w:id="61" w:name="_Toc427673838"/>
+      <w:bookmarkStart w:id="61" w:name="_Toc420620881"/>
+      <w:bookmarkStart w:id="62" w:name="_Toc427673838"/>
       <w:r>
         <w:rPr>
           <w:sz w:val="18"/>
@@ -20364,8 +20547,8 @@
         </w:rPr>
         <w:t xml:space="preserve">. Caso de uso </w:t>
       </w:r>
-      <w:bookmarkEnd w:id="60"/>
       <w:bookmarkEnd w:id="61"/>
+      <w:bookmarkEnd w:id="62"/>
       <w:r>
         <w:rPr>
           <w:sz w:val="18"/>
@@ -20470,7 +20653,7 @@
           <w:sz w:val="18"/>
         </w:rPr>
       </w:pPr>
-      <w:bookmarkStart w:id="62" w:name="_Toc427673737"/>
+      <w:bookmarkStart w:id="63" w:name="_Toc427673737"/>
       <w:r>
         <w:rPr>
           <w:rFonts w:eastAsia="Times New Roman" w:cs="Times New Roman"/>
@@ -20482,7 +20665,7 @@
         </w:rPr>
         <w:t>Tabla</w:t>
       </w:r>
-      <w:bookmarkEnd w:id="62"/>
+      <w:bookmarkEnd w:id="63"/>
       <w:r>
         <w:rPr>
           <w:rFonts w:eastAsia="Times New Roman" w:cs="Times New Roman"/>
@@ -20902,6 +21085,7 @@
                 <w:lang w:eastAsia="es-CO"/>
               </w:rPr>
             </w:pPr>
+            <w:proofErr w:type="spellStart"/>
             <w:r>
               <w:rPr>
                 <w:b w:val="0"/>
@@ -20909,6 +21093,7 @@
               </w:rPr>
               <w:t>Postcondición</w:t>
             </w:r>
+            <w:proofErr w:type="spellEnd"/>
           </w:p>
         </w:tc>
         <w:tc>
@@ -21014,11 +21199,11 @@
       <w:pPr>
         <w:pStyle w:val="Ttulo2"/>
       </w:pPr>
-      <w:bookmarkStart w:id="63" w:name="_Toc435449415"/>
+      <w:bookmarkStart w:id="64" w:name="_Toc435449415"/>
       <w:r>
         <w:t>Fase de desarrollo</w:t>
       </w:r>
-      <w:bookmarkEnd w:id="63"/>
+      <w:bookmarkEnd w:id="64"/>
     </w:p>
     <w:p>
       <w:r>
@@ -22077,13 +22262,13 @@
         <w:rPr>
           <w:lang w:eastAsia="ar-SA"/>
         </w:rPr>
-        <w:t>Cuanto  se  hace clic en el</w:t>
+        <w:t xml:space="preserve">Cuanto  se  hace clic en </w:t>
       </w:r>
       <w:r>
         <w:rPr>
           <w:lang w:eastAsia="ar-SA"/>
         </w:rPr>
-        <w:t xml:space="preserve"> cualquier casilla del</w:t>
+        <w:t>cualquier casilla del</w:t>
       </w:r>
       <w:r>
         <w:rPr>
@@ -22192,8 +22377,6 @@
         </w:rPr>
         <w:t>Para terminar la sesión solo se le da clic al botón cerrar sesión.</w:t>
       </w:r>
-      <w:bookmarkStart w:id="64" w:name="_GoBack"/>
-      <w:bookmarkEnd w:id="64"/>
     </w:p>
     <w:p>
       <w:pPr>
@@ -22248,54 +22431,176 @@
     </w:p>
     <w:p>
       <w:pPr>
-        <w:widowControl w:val="0"/>
-        <w:suppressAutoHyphens/>
-        <w:spacing w:line="240" w:lineRule="auto"/>
-        <w:rPr>
-          <w:rFonts w:eastAsia="Lucida Sans Unicode" w:cs="Arial"/>
-          <w:kern w:val="1"/>
-          <w:szCs w:val="24"/>
-        </w:rPr>
-      </w:pPr>
-    </w:p>
-    <w:p>
-      <w:r>
-        <w:t>En esta sección se presenta el análisis de los resultados obtenidos y las conclusiones que arroja la investigación desarrollada.</w:t>
-      </w:r>
-      <w:r>
-        <w:t xml:space="preserve"> C</w:t>
-      </w:r>
-      <w:r>
-        <w:t xml:space="preserve">orresponde a argumentos y afirmaciones hechas sobre los resultados o cumplimiento de los objetivos propuestos y/o en general la experiencia  del proceso de </w:t>
-      </w:r>
-      <w:r>
-        <w:t>investigación</w:t>
-      </w:r>
-      <w:r>
-        <w:t>, teniendo como base el marco de referencia del trabajo. Para ello, puede formularse las siguientes preguntas:</w:t>
-      </w:r>
-    </w:p>
-    <w:p/>
-    <w:p>
-      <w:r>
-        <w:t xml:space="preserve">¿Se cumplieron o lograron </w:t>
-      </w:r>
-      <w:r>
-        <w:t>los objetivos propuestos?</w:t>
-      </w:r>
-    </w:p>
-    <w:p>
-      <w:r>
-        <w:t>¿Qué dificultades tuvo que enfrentar para realizar o alcanzar dicho(s) objetivo(s)?</w:t>
-      </w:r>
-    </w:p>
-    <w:p/>
-    <w:p>
-      <w:r>
-        <w:t>Se recomienda un texto no mayor de una hoja.</w:t>
-      </w:r>
-      <w:r>
+        <w:rPr>
+          <w:lang w:val="es-ES" w:eastAsia="ar-SA"/>
+        </w:rPr>
+      </w:pPr>
+    </w:p>
+    <w:p>
+      <w:pPr>
+        <w:rPr>
+          <w:lang w:val="es-ES" w:eastAsia="ar-SA"/>
+        </w:rPr>
+      </w:pPr>
+      <w:r>
+        <w:rPr>
+          <w:lang w:val="es-ES" w:eastAsia="ar-SA"/>
+        </w:rPr>
+        <w:t>El uso de arquitecturas MVC (Modelo-Vista-Controlador) hacen que el desarrollo sea más sencillo de llevar a cabo</w:t>
+      </w:r>
+      <w:r>
+        <w:rPr>
+          <w:lang w:val="es-ES" w:eastAsia="ar-SA"/>
+        </w:rPr>
+        <w:t>, además de presentar una estructura comprensible</w:t>
+      </w:r>
+      <w:r>
+        <w:rPr>
+          <w:lang w:val="es-ES" w:eastAsia="ar-SA"/>
+        </w:rPr>
+        <w:t xml:space="preserve"> del proyecto</w:t>
+      </w:r>
+      <w:r>
+        <w:rPr>
+          <w:lang w:val="es-ES" w:eastAsia="ar-SA"/>
+        </w:rPr>
+        <w:t xml:space="preserve"> que puede ser de ayuda para que otro desarrollador complemente</w:t>
+      </w:r>
+      <w:r>
+        <w:rPr>
+          <w:lang w:val="es-ES" w:eastAsia="ar-SA"/>
+        </w:rPr>
+        <w:t>.</w:t>
+      </w:r>
+    </w:p>
+    <w:p>
+      <w:pPr>
+        <w:rPr>
+          <w:lang w:val="es-ES" w:eastAsia="ar-SA"/>
+        </w:rPr>
+      </w:pPr>
+    </w:p>
+    <w:p>
+      <w:pPr>
+        <w:rPr>
+          <w:lang w:val="es-ES" w:eastAsia="ar-SA"/>
+        </w:rPr>
+      </w:pPr>
+      <w:r>
+        <w:rPr>
+          <w:lang w:val="es-ES" w:eastAsia="ar-SA"/>
+        </w:rPr>
+        <w:t xml:space="preserve">El Framework </w:t>
+      </w:r>
+      <w:proofErr w:type="spellStart"/>
+      <w:r>
+        <w:rPr>
+          <w:lang w:val="es-ES" w:eastAsia="ar-SA"/>
+        </w:rPr>
+        <w:t>PrimeFaces</w:t>
+      </w:r>
+      <w:proofErr w:type="spellEnd"/>
+      <w:r>
+        <w:rPr>
+          <w:lang w:val="es-ES" w:eastAsia="ar-SA"/>
+        </w:rPr>
+        <w:t xml:space="preserve"> contiene muchas opciones para presentar la información de manera más elegante y dinámica, aunque su documentación es pobre los foros se convierten en la mejor salida.</w:t>
+      </w:r>
+    </w:p>
+    <w:p>
+      <w:pPr>
+        <w:rPr>
+          <w:lang w:val="es-ES" w:eastAsia="ar-SA"/>
+        </w:rPr>
+      </w:pPr>
+    </w:p>
+    <w:p>
+      <w:pPr>
+        <w:rPr>
+          <w:lang w:val="es-ES" w:eastAsia="ar-SA"/>
+        </w:rPr>
+      </w:pPr>
+      <w:r>
+        <w:rPr>
+          <w:lang w:val="es-ES" w:eastAsia="ar-SA"/>
+        </w:rPr>
+        <w:t>Al realizar la aplicación</w:t>
+      </w:r>
+      <w:r>
+        <w:rPr>
+          <w:lang w:val="es-ES" w:eastAsia="ar-SA"/>
+        </w:rPr>
+        <w:t xml:space="preserve"> web usando Java,</w:t>
+      </w:r>
+      <w:r>
+        <w:rPr>
+          <w:lang w:val="es-ES" w:eastAsia="ar-SA"/>
+        </w:rPr>
         <w:t xml:space="preserve"> </w:t>
+      </w:r>
+      <w:proofErr w:type="spellStart"/>
+      <w:r>
+        <w:rPr>
+          <w:lang w:val="es-ES" w:eastAsia="ar-SA"/>
+        </w:rPr>
+        <w:t>PrimeFaces</w:t>
+      </w:r>
+      <w:proofErr w:type="spellEnd"/>
+      <w:r>
+        <w:rPr>
+          <w:lang w:val="es-ES" w:eastAsia="ar-SA"/>
+        </w:rPr>
+        <w:t xml:space="preserve"> </w:t>
+      </w:r>
+      <w:r>
+        <w:rPr>
+          <w:lang w:val="es-ES" w:eastAsia="ar-SA"/>
+        </w:rPr>
+        <w:t xml:space="preserve">y </w:t>
+      </w:r>
+      <w:proofErr w:type="spellStart"/>
+      <w:r>
+        <w:rPr>
+          <w:lang w:val="es-ES" w:eastAsia="ar-SA"/>
+        </w:rPr>
+        <w:t>Postgresql</w:t>
+      </w:r>
+      <w:proofErr w:type="spellEnd"/>
+      <w:r>
+        <w:rPr>
+          <w:lang w:val="es-ES" w:eastAsia="ar-SA"/>
+        </w:rPr>
+        <w:t xml:space="preserve"> </w:t>
+      </w:r>
+      <w:r>
+        <w:rPr>
+          <w:lang w:val="es-ES" w:eastAsia="ar-SA"/>
+        </w:rPr>
+        <w:t xml:space="preserve">se obtiene una </w:t>
+      </w:r>
+      <w:r>
+        <w:rPr>
+          <w:lang w:val="es-ES" w:eastAsia="ar-SA"/>
+        </w:rPr>
+        <w:t>aplicación</w:t>
+      </w:r>
+      <w:r>
+        <w:rPr>
+          <w:lang w:val="es-ES" w:eastAsia="ar-SA"/>
+        </w:rPr>
+        <w:t xml:space="preserve"> elegante, escalable y </w:t>
+      </w:r>
+      <w:r>
+        <w:rPr>
+          <w:lang w:val="es-ES" w:eastAsia="ar-SA"/>
+        </w:rPr>
+        <w:t xml:space="preserve">segura, </w:t>
+      </w:r>
+      <w:r>
+        <w:rPr>
+          <w:lang w:val="es-ES" w:eastAsia="ar-SA"/>
+        </w:rPr>
+        <w:t>pero es indispensable tener claridad de procesos y reglas de sintaxis que implementa cada uno de ellos.</w:t>
       </w:r>
     </w:p>
     <w:p/>
@@ -22410,7 +22715,23 @@
     <w:p/>
     <w:p>
       <w:r>
-        <w:t>YOGANANDA, Paramahansa. Autobiografía de un Yogui. Traducido por J. M. Cuarón. 8 ed. Buenos Aires.: Ediciones Siglo Veinte, 1946. 381 p.</w:t>
+        <w:t xml:space="preserve">YOGANANDA, </w:t>
+      </w:r>
+      <w:proofErr w:type="spellStart"/>
+      <w:r>
+        <w:t>Paramahansa</w:t>
+      </w:r>
+      <w:proofErr w:type="spellEnd"/>
+      <w:r>
+        <w:t xml:space="preserve">. Autobiografía de un Yogui. Traducido por J. M. </w:t>
+      </w:r>
+      <w:proofErr w:type="spellStart"/>
+      <w:r>
+        <w:t>Cuarón</w:t>
+      </w:r>
+      <w:proofErr w:type="spellEnd"/>
+      <w:r>
+        <w:t>. 8 ed. Buenos Aires.: Ediciones Siglo Veinte, 1946. 381 p.</w:t>
       </w:r>
     </w:p>
     <w:p/>
@@ -22431,13 +22752,29 @@
     </w:p>
     <w:p>
       <w:r>
-        <w:t>CONDEMARIN, Mabel; CHADWICK, Mariana y MILICIC, Nev</w:t>
-      </w:r>
-      <w:r>
-        <w:t>a. Madurez Escolar. 3 ed. Buenos Aires.</w:t>
-      </w:r>
-      <w:r>
-        <w:t xml:space="preserve"> Editorial Andrés Bello. c.a. [1990]. 411 p.</w:t>
+        <w:t xml:space="preserve">CONDEMARIN, Mabel; CHADWICK, Mariana y MILICIC, </w:t>
+      </w:r>
+      <w:proofErr w:type="spellStart"/>
+      <w:r>
+        <w:t>Nev</w:t>
+      </w:r>
+      <w:r>
+        <w:t>a</w:t>
+      </w:r>
+      <w:proofErr w:type="spellEnd"/>
+      <w:r>
+        <w:t>. Madurez Escolar. 3 ed. Buenos Aires.</w:t>
+      </w:r>
+      <w:r>
+        <w:t xml:space="preserve"> Editorial Andrés Bello. </w:t>
+      </w:r>
+      <w:proofErr w:type="spellStart"/>
+      <w:r>
+        <w:t>c.a.</w:t>
+      </w:r>
+      <w:proofErr w:type="spellEnd"/>
+      <w:r>
+        <w:t xml:space="preserve"> [1990]. 411 p.</w:t>
       </w:r>
     </w:p>
     <w:p/>
@@ -22465,30 +22802,88 @@
       <w:r>
         <w:t xml:space="preserve">APELLIDOS, Nombre. Título del artículo. En: Título la publicación periódica. Fecha de publicación, mes y año. Número del volumen. Número de la entrega. </w:t>
       </w:r>
+      <w:proofErr w:type="spellStart"/>
       <w:r>
         <w:rPr>
           <w:lang w:val="en-US"/>
         </w:rPr>
-        <w:t>Paginación, número inicial y final.</w:t>
-      </w:r>
-    </w:p>
-    <w:p>
-      <w:pPr>
+        <w:t>Paginación</w:t>
+      </w:r>
+      <w:proofErr w:type="spellEnd"/>
+      <w:r>
         <w:rPr>
           <w:lang w:val="en-US"/>
         </w:rPr>
-      </w:pPr>
-    </w:p>
-    <w:p>
+        <w:t xml:space="preserve">, </w:t>
+      </w:r>
+      <w:proofErr w:type="spellStart"/>
       <w:r>
         <w:rPr>
           <w:lang w:val="en-US"/>
         </w:rPr>
+        <w:t>número</w:t>
+      </w:r>
+      <w:proofErr w:type="spellEnd"/>
+      <w:r>
+        <w:rPr>
+          <w:lang w:val="en-US"/>
+        </w:rPr>
+        <w:t xml:space="preserve"> </w:t>
+      </w:r>
+      <w:proofErr w:type="spellStart"/>
+      <w:r>
+        <w:rPr>
+          <w:lang w:val="en-US"/>
+        </w:rPr>
+        <w:t>inicial</w:t>
+      </w:r>
+      <w:proofErr w:type="spellEnd"/>
+      <w:r>
+        <w:rPr>
+          <w:lang w:val="en-US"/>
+        </w:rPr>
+        <w:t xml:space="preserve"> y final.</w:t>
+      </w:r>
+    </w:p>
+    <w:p>
+      <w:pPr>
+        <w:rPr>
+          <w:lang w:val="en-US"/>
+        </w:rPr>
+      </w:pPr>
+    </w:p>
+    <w:p>
+      <w:r>
+        <w:rPr>
+          <w:lang w:val="en-US"/>
+        </w:rPr>
         <w:lastRenderedPageBreak/>
-        <w:t xml:space="preserve">ALEXANDER, Gerianne. An Evolutionary Perspective of Sex Typed Toy Preferences: Pink, Blue and the Brain. </w:t>
-      </w:r>
-      <w:r>
-        <w:t>En: Archives of sexual behavior. 2003. Vol. 32, no. 1. p. 7-14.</w:t>
+        <w:t xml:space="preserve">ALEXANDER, </w:t>
+      </w:r>
+      <w:proofErr w:type="spellStart"/>
+      <w:r>
+        <w:rPr>
+          <w:lang w:val="en-US"/>
+        </w:rPr>
+        <w:t>Gerianne</w:t>
+      </w:r>
+      <w:proofErr w:type="spellEnd"/>
+      <w:r>
+        <w:rPr>
+          <w:lang w:val="en-US"/>
+        </w:rPr>
+        <w:t xml:space="preserve">. An Evolutionary Perspective of Sex Typed Toy Preferences: Pink, Blue and the Brain. </w:t>
+      </w:r>
+      <w:r>
+        <w:t xml:space="preserve">En: Archives of sexual </w:t>
+      </w:r>
+      <w:proofErr w:type="spellStart"/>
+      <w:r>
+        <w:t>behavior</w:t>
+      </w:r>
+      <w:proofErr w:type="spellEnd"/>
+      <w:r>
+        <w:t>. 2003. Vol. 32, no. 1. p. 7-14.</w:t>
       </w:r>
     </w:p>
     <w:p/>
@@ -22911,7 +23306,7 @@
         </w:rPr>
       </w:pPr>
       <w:bookmarkStart w:id="71" w:name="_Toc308517279"/>
-      <w:bookmarkStart w:id="72" w:name="_Toc435449511"/>
+      <w:bookmarkStart w:id="72" w:name="_Toc435459913"/>
       <w:r>
         <w:rPr>
           <w:rFonts w:eastAsia="Times New Roman" w:cs="Times New Roman"/>
@@ -23407,16 +23802,6 @@
         <w:rPr>
           <w:sz w:val="18"/>
         </w:rPr>
-      </w:pPr>
-      <w:r>
-        <w:rPr>
-          <w:sz w:val="18"/>
-        </w:rPr>
-        <w:t>Fuente: Autor</w:t>
-      </w:r>
-    </w:p>
-    <w:p>
-      <w:pPr>
         <w:sectPr>
           <w:pgSz w:w="12240" w:h="15840"/>
           <w:pgMar w:top="1701" w:right="1134" w:bottom="1701" w:left="2268" w:header="709" w:footer="709" w:gutter="0"/>
@@ -23424,39 +23809,13 @@
           <w:docGrid w:linePitch="360"/>
         </w:sectPr>
       </w:pPr>
-    </w:p>
-    <w:p/>
-    <w:p>
-      <w:pPr>
-        <w:pStyle w:val="Descripcin"/>
-      </w:pPr>
-      <w:bookmarkStart w:id="73" w:name="_Toc412554916"/>
-      <w:r>
-        <w:t xml:space="preserve">Anexo </w:t>
-      </w:r>
-      <w:fldSimple w:instr=" SEQ Anexo \* ARABIC ">
-        <w:r>
-          <w:rPr>
-            <w:noProof/>
-          </w:rPr>
-          <w:t>2</w:t>
-        </w:r>
-      </w:fldSimple>
-      <w:r>
-        <w:t xml:space="preserve">. </w:t>
-      </w:r>
-      <w:r>
-        <w:t>Ficha Técnica</w:t>
-      </w:r>
-      <w:bookmarkEnd w:id="73"/>
-    </w:p>
-    <w:p/>
-    <w:p>
-      <w:r>
-        <w:t>Utilice esta sección para indicar las características técnicas del software, describa las condiciones que requiere un equipo de cómputo para su despliegue.</w:t>
-      </w:r>
-    </w:p>
-    <w:p/>
+      <w:r>
+        <w:rPr>
+          <w:sz w:val="18"/>
+        </w:rPr>
+        <w:t>Fuente: Autor</w:t>
+      </w:r>
+    </w:p>
     <w:p>
       <w:pPr>
         <w:sectPr>
@@ -23468,39 +23827,6 @@
       </w:pPr>
     </w:p>
     <w:p/>
-    <w:p>
-      <w:pPr>
-        <w:pStyle w:val="Descripcin"/>
-      </w:pPr>
-      <w:bookmarkStart w:id="74" w:name="_Toc412554917"/>
-      <w:r>
-        <w:t xml:space="preserve">Anexo </w:t>
-      </w:r>
-      <w:fldSimple w:instr=" SEQ Anexo \* ARABIC ">
-        <w:r>
-          <w:rPr>
-            <w:noProof/>
-          </w:rPr>
-          <w:t>3</w:t>
-        </w:r>
-      </w:fldSimple>
-      <w:r>
-        <w:t xml:space="preserve">. </w:t>
-      </w:r>
-      <w:r>
-        <w:t>Manual de Usuario</w:t>
-      </w:r>
-      <w:bookmarkEnd w:id="74"/>
-      <w:r>
-        <w:t xml:space="preserve"> </w:t>
-      </w:r>
-    </w:p>
-    <w:p/>
-    <w:p>
-      <w:r>
-        <w:t>En esta sección debe realizar un recorrido por las funcionalidades de la aplicación, utilizando pantallazos y descripciones claras que orienten a un usuario en el uso del sistema.</w:t>
-      </w:r>
-    </w:p>
     <w:sectPr>
       <w:pgSz w:w="12240" w:h="15840"/>
       <w:pgMar w:top="1701" w:right="1134" w:bottom="1701" w:left="2268" w:header="709" w:footer="709" w:gutter="0"/>
@@ -23578,12 +23904,28 @@
         </w:rPr>
         <w:t>(</w:t>
       </w:r>
+      <w:proofErr w:type="spellStart"/>
       <w:r>
         <w:rPr>
           <w:lang w:val="en-US" w:eastAsia="es-CO"/>
         </w:rPr>
-        <w:t>PrimeFaces SHOWCASE, s.f.</w:t>
-      </w:r>
+        <w:t>PrimeFaces</w:t>
+      </w:r>
+      <w:proofErr w:type="spellEnd"/>
+      <w:r>
+        <w:rPr>
+          <w:lang w:val="en-US" w:eastAsia="es-CO"/>
+        </w:rPr>
+        <w:t xml:space="preserve"> SHOWCASE, </w:t>
+      </w:r>
+      <w:proofErr w:type="spellStart"/>
+      <w:r>
+        <w:rPr>
+          <w:lang w:val="en-US" w:eastAsia="es-CO"/>
+        </w:rPr>
+        <w:t>s.f.</w:t>
+      </w:r>
+      <w:proofErr w:type="spellEnd"/>
       <w:r>
         <w:rPr>
           <w:lang w:val="en-US"/>
@@ -23610,7 +23952,35 @@
         <w:rPr>
           <w:lang w:val="en-US"/>
         </w:rPr>
-        <w:t>(PrimeFaces, s.f.)</w:t>
+        <w:t>(</w:t>
+      </w:r>
+      <w:proofErr w:type="spellStart"/>
+      <w:r>
+        <w:rPr>
+          <w:lang w:val="en-US"/>
+        </w:rPr>
+        <w:t>PrimeFaces</w:t>
+      </w:r>
+      <w:proofErr w:type="spellEnd"/>
+      <w:r>
+        <w:rPr>
+          <w:lang w:val="en-US"/>
+        </w:rPr>
+        <w:t xml:space="preserve">, </w:t>
+      </w:r>
+      <w:proofErr w:type="spellStart"/>
+      <w:r>
+        <w:rPr>
+          <w:lang w:val="en-US"/>
+        </w:rPr>
+        <w:t>s.f.</w:t>
+      </w:r>
+      <w:proofErr w:type="spellEnd"/>
+      <w:r>
+        <w:rPr>
+          <w:lang w:val="en-US"/>
+        </w:rPr>
+        <w:t>)</w:t>
       </w:r>
     </w:p>
     <w:p>
@@ -23660,7 +24030,21 @@
         <w:rPr>
           <w:lang w:val="en-US"/>
         </w:rPr>
-        <w:t>, s.f.)</w:t>
+        <w:t xml:space="preserve">, </w:t>
+      </w:r>
+      <w:proofErr w:type="spellStart"/>
+      <w:r>
+        <w:rPr>
+          <w:lang w:val="en-US"/>
+        </w:rPr>
+        <w:t>s.f.</w:t>
+      </w:r>
+      <w:proofErr w:type="spellEnd"/>
+      <w:r>
+        <w:rPr>
+          <w:lang w:val="en-US"/>
+        </w:rPr>
+        <w:t>)</w:t>
       </w:r>
     </w:p>
     <w:p>
@@ -23846,7 +24230,7 @@
               <w:noProof/>
               <w:sz w:val="16"/>
             </w:rPr>
-            <w:t>40</w:t>
+            <w:t>10</w:t>
           </w:r>
           <w:r>
             <w:rPr>
@@ -29170,7 +29554,7 @@
 </file>
 
 <file path=customXml/itemProps1.xml><?xml version="1.0" encoding="utf-8"?>
-<ds:datastoreItem xmlns:ds="http://schemas.openxmlformats.org/officeDocument/2006/customXml" ds:itemID="{4B309E6C-26D9-47AE-BF68-C432E11F3040}">
+<ds:datastoreItem xmlns:ds="http://schemas.openxmlformats.org/officeDocument/2006/customXml" ds:itemID="{379BF5F8-8018-46EC-9A69-587603F3A8D5}">
   <ds:schemaRefs>
     <ds:schemaRef ds:uri="http://schemas.openxmlformats.org/officeDocument/2006/bibliography"/>
   </ds:schemaRefs>

</xml_diff>

<commit_message>
proyecto limpiado y listo para presentar
</commit_message>
<xml_diff>
--- a/Extras/InformeFinal_proyectoFormatoRDC-54.docx
+++ b/Extras/InformeFinal_proyectoFormatoRDC-54.docx
@@ -6117,14 +6117,27 @@
       <w:r>
         <w:t xml:space="preserve">Tabla </w:t>
       </w:r>
-      <w:fldSimple w:instr=" SEQ Tabla \* ARABIC ">
-        <w:r>
-          <w:rPr>
-            <w:noProof/>
-          </w:rPr>
-          <w:t>1</w:t>
-        </w:r>
-      </w:fldSimple>
+      <w:r>
+        <w:fldChar w:fldCharType="begin"/>
+      </w:r>
+      <w:r>
+        <w:instrText xml:space="preserve"> SEQ Tabla \* ARABIC </w:instrText>
+      </w:r>
+      <w:r>
+        <w:fldChar w:fldCharType="separate"/>
+      </w:r>
+      <w:r>
+        <w:rPr>
+          <w:noProof/>
+        </w:rPr>
+        <w:t>1</w:t>
+      </w:r>
+      <w:r>
+        <w:rPr>
+          <w:noProof/>
+        </w:rPr>
+        <w:fldChar w:fldCharType="end"/>
+      </w:r>
       <w:r>
         <w:rPr>
           <w:noProof/>
@@ -6415,14 +6428,27 @@
       <w:r>
         <w:t xml:space="preserve">Tabla </w:t>
       </w:r>
-      <w:fldSimple w:instr=" SEQ Tabla \* ARABIC ">
-        <w:r>
-          <w:rPr>
-            <w:noProof/>
-          </w:rPr>
-          <w:t>2</w:t>
-        </w:r>
-      </w:fldSimple>
+      <w:r>
+        <w:fldChar w:fldCharType="begin"/>
+      </w:r>
+      <w:r>
+        <w:instrText xml:space="preserve"> SEQ Tabla \* ARABIC </w:instrText>
+      </w:r>
+      <w:r>
+        <w:fldChar w:fldCharType="separate"/>
+      </w:r>
+      <w:r>
+        <w:rPr>
+          <w:noProof/>
+        </w:rPr>
+        <w:t>2</w:t>
+      </w:r>
+      <w:r>
+        <w:rPr>
+          <w:noProof/>
+        </w:rPr>
+        <w:fldChar w:fldCharType="end"/>
+      </w:r>
       <w:r>
         <w:t>. Referencia 1</w:t>
       </w:r>
@@ -7012,14 +7038,27 @@
       <w:r>
         <w:t xml:space="preserve">Tabla </w:t>
       </w:r>
-      <w:fldSimple w:instr=" SEQ Tabla \* ARABIC ">
-        <w:r>
-          <w:rPr>
-            <w:noProof/>
-          </w:rPr>
-          <w:t>3</w:t>
-        </w:r>
-      </w:fldSimple>
+      <w:r>
+        <w:fldChar w:fldCharType="begin"/>
+      </w:r>
+      <w:r>
+        <w:instrText xml:space="preserve"> SEQ Tabla \* ARABIC </w:instrText>
+      </w:r>
+      <w:r>
+        <w:fldChar w:fldCharType="separate"/>
+      </w:r>
+      <w:r>
+        <w:rPr>
+          <w:noProof/>
+        </w:rPr>
+        <w:t>3</w:t>
+      </w:r>
+      <w:r>
+        <w:rPr>
+          <w:noProof/>
+        </w:rPr>
+        <w:fldChar w:fldCharType="end"/>
+      </w:r>
       <w:r>
         <w:t>. Referencia 2</w:t>
       </w:r>
@@ -7580,14 +7619,27 @@
         <w:lastRenderedPageBreak/>
         <w:t xml:space="preserve">Tabla </w:t>
       </w:r>
-      <w:fldSimple w:instr=" SEQ Tabla \* ARABIC ">
-        <w:r>
-          <w:rPr>
-            <w:noProof/>
-          </w:rPr>
-          <w:t>4</w:t>
-        </w:r>
-      </w:fldSimple>
+      <w:r>
+        <w:fldChar w:fldCharType="begin"/>
+      </w:r>
+      <w:r>
+        <w:instrText xml:space="preserve"> SEQ Tabla \* ARABIC </w:instrText>
+      </w:r>
+      <w:r>
+        <w:fldChar w:fldCharType="separate"/>
+      </w:r>
+      <w:r>
+        <w:rPr>
+          <w:noProof/>
+        </w:rPr>
+        <w:t>4</w:t>
+      </w:r>
+      <w:r>
+        <w:rPr>
+          <w:noProof/>
+        </w:rPr>
+        <w:fldChar w:fldCharType="end"/>
+      </w:r>
       <w:r>
         <w:rPr>
           <w:noProof/>
@@ -7849,21 +7901,7 @@
               <w:rPr>
                 <w:lang w:eastAsia="es-CO"/>
               </w:rPr>
-              <w:t xml:space="preserve">Java </w:t>
-            </w:r>
-            <w:proofErr w:type="spellStart"/>
-            <w:r>
-              <w:rPr>
-                <w:lang w:eastAsia="es-CO"/>
-              </w:rPr>
-              <w:t>Platform</w:t>
-            </w:r>
-            <w:proofErr w:type="spellEnd"/>
-            <w:r>
-              <w:rPr>
-                <w:lang w:eastAsia="es-CO"/>
-              </w:rPr>
-              <w:t xml:space="preserve">, Enterprise </w:t>
+              <w:t xml:space="preserve">Java Platform, Enterprise </w:t>
             </w:r>
             <w:proofErr w:type="spellStart"/>
             <w:r>
@@ -9072,14 +9110,27 @@
       <w:r>
         <w:t xml:space="preserve">Figura </w:t>
       </w:r>
-      <w:fldSimple w:instr=" SEQ Figura \* ARABIC ">
-        <w:r>
-          <w:rPr>
-            <w:noProof/>
-          </w:rPr>
-          <w:t>1</w:t>
-        </w:r>
-      </w:fldSimple>
+      <w:r>
+        <w:fldChar w:fldCharType="begin"/>
+      </w:r>
+      <w:r>
+        <w:instrText xml:space="preserve"> SEQ Figura \* ARABIC </w:instrText>
+      </w:r>
+      <w:r>
+        <w:fldChar w:fldCharType="separate"/>
+      </w:r>
+      <w:r>
+        <w:rPr>
+          <w:noProof/>
+        </w:rPr>
+        <w:t>1</w:t>
+      </w:r>
+      <w:r>
+        <w:rPr>
+          <w:noProof/>
+        </w:rPr>
+        <w:fldChar w:fldCharType="end"/>
+      </w:r>
       <w:r>
         <w:t>. Caso de uso iniciar sesión</w:t>
       </w:r>
@@ -9183,14 +9234,27 @@
       <w:r>
         <w:t xml:space="preserve">Tabla </w:t>
       </w:r>
-      <w:fldSimple w:instr=" SEQ Tabla \* ARABIC ">
-        <w:r>
-          <w:rPr>
-            <w:noProof/>
-          </w:rPr>
-          <w:t>5</w:t>
-        </w:r>
-      </w:fldSimple>
+      <w:r>
+        <w:fldChar w:fldCharType="begin"/>
+      </w:r>
+      <w:r>
+        <w:instrText xml:space="preserve"> SEQ Tabla \* ARABIC </w:instrText>
+      </w:r>
+      <w:r>
+        <w:fldChar w:fldCharType="separate"/>
+      </w:r>
+      <w:r>
+        <w:rPr>
+          <w:noProof/>
+        </w:rPr>
+        <w:t>5</w:t>
+      </w:r>
+      <w:r>
+        <w:rPr>
+          <w:noProof/>
+        </w:rPr>
+        <w:fldChar w:fldCharType="end"/>
+      </w:r>
       <w:r>
         <w:t>. Iniciar Sesión</w:t>
       </w:r>
@@ -9846,14 +9910,27 @@
       <w:r>
         <w:t xml:space="preserve">Figura </w:t>
       </w:r>
-      <w:fldSimple w:instr=" SEQ Figura \* ARABIC ">
-        <w:r>
-          <w:rPr>
-            <w:noProof/>
-          </w:rPr>
-          <w:t>2</w:t>
-        </w:r>
-      </w:fldSimple>
+      <w:r>
+        <w:fldChar w:fldCharType="begin"/>
+      </w:r>
+      <w:r>
+        <w:instrText xml:space="preserve"> SEQ Figura \* ARABIC </w:instrText>
+      </w:r>
+      <w:r>
+        <w:fldChar w:fldCharType="separate"/>
+      </w:r>
+      <w:r>
+        <w:rPr>
+          <w:noProof/>
+        </w:rPr>
+        <w:t>2</w:t>
+      </w:r>
+      <w:r>
+        <w:rPr>
+          <w:noProof/>
+        </w:rPr>
+        <w:fldChar w:fldCharType="end"/>
+      </w:r>
       <w:r>
         <w:t>. Caso de uso tipo de modalidades</w:t>
       </w:r>
@@ -9948,14 +10025,27 @@
       <w:r>
         <w:t xml:space="preserve">Tabla </w:t>
       </w:r>
-      <w:fldSimple w:instr=" SEQ Tabla \* ARABIC ">
-        <w:r>
-          <w:rPr>
-            <w:noProof/>
-          </w:rPr>
-          <w:t>6</w:t>
-        </w:r>
-      </w:fldSimple>
+      <w:r>
+        <w:fldChar w:fldCharType="begin"/>
+      </w:r>
+      <w:r>
+        <w:instrText xml:space="preserve"> SEQ Tabla \* ARABIC </w:instrText>
+      </w:r>
+      <w:r>
+        <w:fldChar w:fldCharType="separate"/>
+      </w:r>
+      <w:r>
+        <w:rPr>
+          <w:noProof/>
+        </w:rPr>
+        <w:t>6</w:t>
+      </w:r>
+      <w:r>
+        <w:rPr>
+          <w:noProof/>
+        </w:rPr>
+        <w:fldChar w:fldCharType="end"/>
+      </w:r>
       <w:r>
         <w:t>. Tipo de Modalidades</w:t>
       </w:r>
@@ -11663,14 +11753,27 @@
         <w:lastRenderedPageBreak/>
         <w:t xml:space="preserve">Figura </w:t>
       </w:r>
-      <w:fldSimple w:instr=" SEQ Figura \* ARABIC ">
-        <w:r>
-          <w:rPr>
-            <w:noProof/>
-          </w:rPr>
-          <w:t>3</w:t>
-        </w:r>
-      </w:fldSimple>
+      <w:r>
+        <w:fldChar w:fldCharType="begin"/>
+      </w:r>
+      <w:r>
+        <w:instrText xml:space="preserve"> SEQ Figura \* ARABIC </w:instrText>
+      </w:r>
+      <w:r>
+        <w:fldChar w:fldCharType="separate"/>
+      </w:r>
+      <w:r>
+        <w:rPr>
+          <w:noProof/>
+        </w:rPr>
+        <w:t>3</w:t>
+      </w:r>
+      <w:r>
+        <w:rPr>
+          <w:noProof/>
+        </w:rPr>
+        <w:fldChar w:fldCharType="end"/>
+      </w:r>
       <w:r>
         <w:t>. Caso de uso docentes</w:t>
       </w:r>
@@ -11765,14 +11868,27 @@
       <w:r>
         <w:t xml:space="preserve">Tabla </w:t>
       </w:r>
-      <w:fldSimple w:instr=" SEQ Tabla \* ARABIC ">
-        <w:r>
-          <w:rPr>
-            <w:noProof/>
-          </w:rPr>
-          <w:t>7</w:t>
-        </w:r>
-      </w:fldSimple>
+      <w:r>
+        <w:fldChar w:fldCharType="begin"/>
+      </w:r>
+      <w:r>
+        <w:instrText xml:space="preserve"> SEQ Tabla \* ARABIC </w:instrText>
+      </w:r>
+      <w:r>
+        <w:fldChar w:fldCharType="separate"/>
+      </w:r>
+      <w:r>
+        <w:rPr>
+          <w:noProof/>
+        </w:rPr>
+        <w:t>7</w:t>
+      </w:r>
+      <w:r>
+        <w:rPr>
+          <w:noProof/>
+        </w:rPr>
+        <w:fldChar w:fldCharType="end"/>
+      </w:r>
       <w:r>
         <w:t>. Docentes</w:t>
       </w:r>
@@ -13592,14 +13708,27 @@
       <w:r>
         <w:t xml:space="preserve">Figura </w:t>
       </w:r>
-      <w:fldSimple w:instr=" SEQ Figura \* ARABIC ">
-        <w:r>
-          <w:rPr>
-            <w:noProof/>
-          </w:rPr>
-          <w:t>4</w:t>
-        </w:r>
-      </w:fldSimple>
+      <w:r>
+        <w:fldChar w:fldCharType="begin"/>
+      </w:r>
+      <w:r>
+        <w:instrText xml:space="preserve"> SEQ Figura \* ARABIC </w:instrText>
+      </w:r>
+      <w:r>
+        <w:fldChar w:fldCharType="separate"/>
+      </w:r>
+      <w:r>
+        <w:rPr>
+          <w:noProof/>
+        </w:rPr>
+        <w:t>4</w:t>
+      </w:r>
+      <w:r>
+        <w:rPr>
+          <w:noProof/>
+        </w:rPr>
+        <w:fldChar w:fldCharType="end"/>
+      </w:r>
       <w:r>
         <w:t>. Caso de uso convenciones</w:t>
       </w:r>
@@ -13687,14 +13816,27 @@
       <w:r>
         <w:t xml:space="preserve">Tabla </w:t>
       </w:r>
-      <w:fldSimple w:instr=" SEQ Tabla \* ARABIC ">
-        <w:r>
-          <w:rPr>
-            <w:noProof/>
-          </w:rPr>
-          <w:t>8</w:t>
-        </w:r>
-      </w:fldSimple>
+      <w:r>
+        <w:fldChar w:fldCharType="begin"/>
+      </w:r>
+      <w:r>
+        <w:instrText xml:space="preserve"> SEQ Tabla \* ARABIC </w:instrText>
+      </w:r>
+      <w:r>
+        <w:fldChar w:fldCharType="separate"/>
+      </w:r>
+      <w:r>
+        <w:rPr>
+          <w:noProof/>
+        </w:rPr>
+        <w:t>8</w:t>
+      </w:r>
+      <w:r>
+        <w:rPr>
+          <w:noProof/>
+        </w:rPr>
+        <w:fldChar w:fldCharType="end"/>
+      </w:r>
       <w:r>
         <w:t>. Convenciones</w:t>
       </w:r>
@@ -15402,14 +15544,27 @@
       <w:r>
         <w:t xml:space="preserve">Figura </w:t>
       </w:r>
-      <w:fldSimple w:instr=" SEQ Figura \* ARABIC ">
-        <w:r>
-          <w:rPr>
-            <w:noProof/>
-          </w:rPr>
-          <w:t>5</w:t>
-        </w:r>
-      </w:fldSimple>
+      <w:r>
+        <w:fldChar w:fldCharType="begin"/>
+      </w:r>
+      <w:r>
+        <w:instrText xml:space="preserve"> SEQ Figura \* ARABIC </w:instrText>
+      </w:r>
+      <w:r>
+        <w:fldChar w:fldCharType="separate"/>
+      </w:r>
+      <w:r>
+        <w:rPr>
+          <w:noProof/>
+        </w:rPr>
+        <w:t>5</w:t>
+      </w:r>
+      <w:r>
+        <w:rPr>
+          <w:noProof/>
+        </w:rPr>
+        <w:fldChar w:fldCharType="end"/>
+      </w:r>
       <w:r>
         <w:t>. Caso de uso evaluaciones</w:t>
       </w:r>
@@ -15488,14 +15643,27 @@
       <w:r>
         <w:t xml:space="preserve">Tabla </w:t>
       </w:r>
-      <w:fldSimple w:instr=" SEQ Tabla \* ARABIC ">
-        <w:r>
-          <w:rPr>
-            <w:noProof/>
-          </w:rPr>
-          <w:t>9</w:t>
-        </w:r>
-      </w:fldSimple>
+      <w:r>
+        <w:fldChar w:fldCharType="begin"/>
+      </w:r>
+      <w:r>
+        <w:instrText xml:space="preserve"> SEQ Tabla \* ARABIC </w:instrText>
+      </w:r>
+      <w:r>
+        <w:fldChar w:fldCharType="separate"/>
+      </w:r>
+      <w:r>
+        <w:rPr>
+          <w:noProof/>
+        </w:rPr>
+        <w:t>9</w:t>
+      </w:r>
+      <w:r>
+        <w:rPr>
+          <w:noProof/>
+        </w:rPr>
+        <w:fldChar w:fldCharType="end"/>
+      </w:r>
       <w:r>
         <w:t>. Evaluaciones</w:t>
       </w:r>
@@ -16259,14 +16427,27 @@
       <w:r>
         <w:t xml:space="preserve">Figura </w:t>
       </w:r>
-      <w:fldSimple w:instr=" SEQ Figura \* ARABIC ">
-        <w:r>
-          <w:rPr>
-            <w:noProof/>
-          </w:rPr>
-          <w:t>6</w:t>
-        </w:r>
-      </w:fldSimple>
+      <w:r>
+        <w:fldChar w:fldCharType="begin"/>
+      </w:r>
+      <w:r>
+        <w:instrText xml:space="preserve"> SEQ Figura \* ARABIC </w:instrText>
+      </w:r>
+      <w:r>
+        <w:fldChar w:fldCharType="separate"/>
+      </w:r>
+      <w:r>
+        <w:rPr>
+          <w:noProof/>
+        </w:rPr>
+        <w:t>6</w:t>
+      </w:r>
+      <w:r>
+        <w:rPr>
+          <w:noProof/>
+        </w:rPr>
+        <w:fldChar w:fldCharType="end"/>
+      </w:r>
       <w:r>
         <w:t>. Caso de uso actividades</w:t>
       </w:r>
@@ -16369,14 +16550,27 @@
       <w:r>
         <w:t xml:space="preserve">Tabla </w:t>
       </w:r>
-      <w:fldSimple w:instr=" SEQ Tabla \* ARABIC ">
-        <w:r>
-          <w:rPr>
-            <w:noProof/>
-          </w:rPr>
-          <w:t>10</w:t>
-        </w:r>
-      </w:fldSimple>
+      <w:r>
+        <w:fldChar w:fldCharType="begin"/>
+      </w:r>
+      <w:r>
+        <w:instrText xml:space="preserve"> SEQ Tabla \* ARABIC </w:instrText>
+      </w:r>
+      <w:r>
+        <w:fldChar w:fldCharType="separate"/>
+      </w:r>
+      <w:r>
+        <w:rPr>
+          <w:noProof/>
+        </w:rPr>
+        <w:t>10</w:t>
+      </w:r>
+      <w:r>
+        <w:rPr>
+          <w:noProof/>
+        </w:rPr>
+        <w:fldChar w:fldCharType="end"/>
+      </w:r>
       <w:r>
         <w:t>. Actividades</w:t>
       </w:r>
@@ -18237,14 +18431,27 @@
       <w:r>
         <w:t xml:space="preserve">Tabla </w:t>
       </w:r>
-      <w:fldSimple w:instr=" SEQ Tabla \* ARABIC ">
-        <w:r>
-          <w:rPr>
-            <w:noProof/>
-          </w:rPr>
-          <w:t>11</w:t>
-        </w:r>
-      </w:fldSimple>
+      <w:r>
+        <w:fldChar w:fldCharType="begin"/>
+      </w:r>
+      <w:r>
+        <w:instrText xml:space="preserve"> SEQ Tabla \* ARABIC </w:instrText>
+      </w:r>
+      <w:r>
+        <w:fldChar w:fldCharType="separate"/>
+      </w:r>
+      <w:r>
+        <w:rPr>
+          <w:noProof/>
+        </w:rPr>
+        <w:t>11</w:t>
+      </w:r>
+      <w:r>
+        <w:rPr>
+          <w:noProof/>
+        </w:rPr>
+        <w:fldChar w:fldCharType="end"/>
+      </w:r>
       <w:r>
         <w:t>. Productos</w:t>
       </w:r>
@@ -20130,14 +20337,27 @@
       <w:r>
         <w:t xml:space="preserve">Tabla </w:t>
       </w:r>
-      <w:fldSimple w:instr=" SEQ Tabla \* ARABIC ">
-        <w:r>
-          <w:rPr>
-            <w:noProof/>
-          </w:rPr>
-          <w:t>12</w:t>
-        </w:r>
-      </w:fldSimple>
+      <w:r>
+        <w:fldChar w:fldCharType="begin"/>
+      </w:r>
+      <w:r>
+        <w:instrText xml:space="preserve"> SEQ Tabla \* ARABIC </w:instrText>
+      </w:r>
+      <w:r>
+        <w:fldChar w:fldCharType="separate"/>
+      </w:r>
+      <w:r>
+        <w:rPr>
+          <w:noProof/>
+        </w:rPr>
+        <w:t>12</w:t>
+      </w:r>
+      <w:r>
+        <w:rPr>
+          <w:noProof/>
+        </w:rPr>
+        <w:fldChar w:fldCharType="end"/>
+      </w:r>
       <w:r>
         <w:t>. Clases</w:t>
       </w:r>
@@ -21913,14 +22133,27 @@
       <w:r>
         <w:t xml:space="preserve">Figura </w:t>
       </w:r>
-      <w:fldSimple w:instr=" SEQ Figura \* ARABIC ">
-        <w:r>
-          <w:rPr>
-            <w:noProof/>
-          </w:rPr>
-          <w:t>9</w:t>
-        </w:r>
-      </w:fldSimple>
+      <w:r>
+        <w:fldChar w:fldCharType="begin"/>
+      </w:r>
+      <w:r>
+        <w:instrText xml:space="preserve"> SEQ Figura \* ARABIC </w:instrText>
+      </w:r>
+      <w:r>
+        <w:fldChar w:fldCharType="separate"/>
+      </w:r>
+      <w:r>
+        <w:rPr>
+          <w:noProof/>
+        </w:rPr>
+        <w:t>9</w:t>
+      </w:r>
+      <w:r>
+        <w:rPr>
+          <w:noProof/>
+        </w:rPr>
+        <w:fldChar w:fldCharType="end"/>
+      </w:r>
       <w:r>
         <w:t>. Caso de uso cerrar sesión</w:t>
       </w:r>
@@ -22031,14 +22264,27 @@
       <w:r>
         <w:t xml:space="preserve">Tabla </w:t>
       </w:r>
-      <w:fldSimple w:instr=" SEQ Tabla \* ARABIC ">
-        <w:r>
-          <w:rPr>
-            <w:noProof/>
-          </w:rPr>
-          <w:t>13</w:t>
-        </w:r>
-      </w:fldSimple>
+      <w:r>
+        <w:fldChar w:fldCharType="begin"/>
+      </w:r>
+      <w:r>
+        <w:instrText xml:space="preserve"> SEQ Tabla \* ARABIC </w:instrText>
+      </w:r>
+      <w:r>
+        <w:fldChar w:fldCharType="separate"/>
+      </w:r>
+      <w:r>
+        <w:rPr>
+          <w:noProof/>
+        </w:rPr>
+        <w:t>13</w:t>
+      </w:r>
+      <w:r>
+        <w:rPr>
+          <w:noProof/>
+        </w:rPr>
+        <w:fldChar w:fldCharType="end"/>
+      </w:r>
       <w:r>
         <w:t>. Cerrar Sesión</w:t>
       </w:r>
@@ -22668,12 +22914,7 @@
       </w:pPr>
       <w:r>
         <w:tab/>
-      </w:r>
-      <w:r>
-        <w:t xml:space="preserve">Figura </w:t>
-      </w:r>
-      <w:r>
-        <w:t>10. Modelo Entidad - Relación</w:t>
+        <w:t>Figura 10. Modelo Entidad - Relación</w:t>
       </w:r>
     </w:p>
     <w:p>
@@ -22781,16 +23022,7 @@
         <w:jc w:val="both"/>
       </w:pPr>
       <w:r>
-        <w:t xml:space="preserve">Figura </w:t>
-      </w:r>
-      <w:r>
-        <w:t>11</w:t>
-      </w:r>
-      <w:r>
-        <w:t xml:space="preserve">. </w:t>
-      </w:r>
-      <w:r>
-        <w:t>Diagrama de Clases</w:t>
+        <w:t>Figura 11. Diagrama de Clases</w:t>
       </w:r>
     </w:p>
     <w:p>
@@ -22952,14 +23184,27 @@
       <w:r>
         <w:t xml:space="preserve">Figura </w:t>
       </w:r>
-      <w:fldSimple w:instr=" SEQ Figura \* ARABIC ">
-        <w:r>
-          <w:rPr>
-            <w:noProof/>
-          </w:rPr>
-          <w:t>1</w:t>
-        </w:r>
-      </w:fldSimple>
+      <w:r>
+        <w:fldChar w:fldCharType="begin"/>
+      </w:r>
+      <w:r>
+        <w:instrText xml:space="preserve"> SEQ Figura \* ARABIC </w:instrText>
+      </w:r>
+      <w:r>
+        <w:fldChar w:fldCharType="separate"/>
+      </w:r>
+      <w:r>
+        <w:rPr>
+          <w:noProof/>
+        </w:rPr>
+        <w:t>1</w:t>
+      </w:r>
+      <w:r>
+        <w:rPr>
+          <w:noProof/>
+        </w:rPr>
+        <w:fldChar w:fldCharType="end"/>
+      </w:r>
       <w:r>
         <w:rPr>
           <w:noProof/>
@@ -23525,10 +23770,10 @@
           <w:lang w:eastAsia="es-CO"/>
         </w:rPr>
         <w:drawing>
-          <wp:inline distT="0" distB="0" distL="0" distR="0" wp14:anchorId="496E00EF" wp14:editId="7F51129B">
-            <wp:extent cx="5610225" cy="1238250"/>
-            <wp:effectExtent l="0" t="0" r="9525" b="0"/>
-            <wp:docPr id="30" name="Imagen 30" descr="D:\Repositorios\ProyectoWeb\Extras\img\convencion.jpg"/>
+          <wp:inline distT="0" distB="0" distL="0" distR="0" wp14:anchorId="22662367" wp14:editId="6C7CC6C0">
+            <wp:extent cx="5798999" cy="1435396"/>
+            <wp:effectExtent l="0" t="0" r="0" b="0"/>
+            <wp:docPr id="7" name="Imagen 7"/>
             <wp:cNvGraphicFramePr>
               <a:graphicFrameLocks xmlns:a="http://schemas.openxmlformats.org/drawingml/2006/main" noChangeAspect="1"/>
             </wp:cNvGraphicFramePr>
@@ -23536,36 +23781,30 @@
               <a:graphicData uri="http://schemas.openxmlformats.org/drawingml/2006/picture">
                 <pic:pic xmlns:pic="http://schemas.openxmlformats.org/drawingml/2006/picture">
                   <pic:nvPicPr>
-                    <pic:cNvPr id="0" name="Picture 19" descr="D:\Repositorios\ProyectoWeb\Extras\img\convencion.jpg"/>
-                    <pic:cNvPicPr>
-                      <a:picLocks noChangeAspect="1" noChangeArrowheads="1"/>
-                    </pic:cNvPicPr>
+                    <pic:cNvPr id="0" name=""/>
+                    <pic:cNvPicPr/>
                   </pic:nvPicPr>
-                  <pic:blipFill>
-                    <a:blip r:embed="rId27">
-                      <a:extLst>
-                        <a:ext uri="{28A0092B-C50C-407E-A947-70E740481C1C}">
-                          <a14:useLocalDpi xmlns:a14="http://schemas.microsoft.com/office/drawing/2010/main" val="0"/>
-                        </a:ext>
-                      </a:extLst>
-                    </a:blip>
-                    <a:srcRect/>
-                    <a:stretch>
-                      <a:fillRect/>
-                    </a:stretch>
+                  <pic:blipFill rotWithShape="1">
+                    <a:blip r:embed="rId27"/>
+                    <a:srcRect l="2610" t="13433" r="3172" b="39882"/>
+                    <a:stretch/>
                   </pic:blipFill>
                   <pic:spPr bwMode="auto">
                     <a:xfrm>
                       <a:off x="0" y="0"/>
-                      <a:ext cx="5610225" cy="1238250"/>
+                      <a:ext cx="5824869" cy="1441800"/>
                     </a:xfrm>
                     <a:prstGeom prst="rect">
                       <a:avLst/>
                     </a:prstGeom>
-                    <a:noFill/>
                     <a:ln>
                       <a:noFill/>
                     </a:ln>
+                    <a:extLst>
+                      <a:ext uri="{53640926-AAD7-44D8-BBD7-CCE9431645EC}">
+                        <a14:shadowObscured xmlns:a14="http://schemas.microsoft.com/office/drawing/2010/main"/>
+                      </a:ext>
+                    </a:extLst>
                   </pic:spPr>
                 </pic:pic>
               </a:graphicData>
@@ -23983,7 +24222,15 @@
         <w:rPr>
           <w:lang w:eastAsia="ar-SA"/>
         </w:rPr>
-        <w:t>En la sección de Productos aparecerá de igual manera que en actividades un botón que permite crear y junto a cada registro de la lista las opciones para borrar y editar.</w:t>
+        <w:t xml:space="preserve">En la sección de Productos aparecerá de igual manera que en actividades un botón que </w:t>
+      </w:r>
+      <w:bookmarkStart w:id="76" w:name="_GoBack"/>
+      <w:bookmarkEnd w:id="76"/>
+      <w:r>
+        <w:rPr>
+          <w:lang w:eastAsia="ar-SA"/>
+        </w:rPr>
+        <w:t>permite crear y junto a cada registro de la lista las opciones para borrar y editar.</w:t>
       </w:r>
     </w:p>
     <w:p>
@@ -24159,30 +24406,6 @@
     </w:p>
     <w:p>
       <w:pPr>
-        <w:rPr>
-          <w:noProof/>
-          <w:lang w:eastAsia="es-CO"/>
-        </w:rPr>
-      </w:pPr>
-    </w:p>
-    <w:p>
-      <w:pPr>
-        <w:rPr>
-          <w:noProof/>
-          <w:lang w:eastAsia="es-CO"/>
-        </w:rPr>
-      </w:pPr>
-    </w:p>
-    <w:p>
-      <w:pPr>
-        <w:rPr>
-          <w:noProof/>
-          <w:lang w:eastAsia="es-CO"/>
-        </w:rPr>
-      </w:pPr>
-    </w:p>
-    <w:p>
-      <w:pPr>
         <w:pStyle w:val="Figura"/>
         <w:ind w:firstLine="708"/>
         <w:jc w:val="both"/>
@@ -24212,7 +24435,6 @@
           <w:noProof/>
           <w:lang w:eastAsia="es-CO"/>
         </w:rPr>
-        <w:lastRenderedPageBreak/>
         <w:drawing>
           <wp:inline distT="0" distB="0" distL="0" distR="0" wp14:anchorId="17662918" wp14:editId="11C52FBC">
             <wp:extent cx="5835015" cy="3774558"/>
@@ -24281,6 +24503,7 @@
           <w:szCs w:val="18"/>
           <w:lang w:eastAsia="ar-SA"/>
         </w:rPr>
+        <w:lastRenderedPageBreak/>
         <w:t>Fuente: Autor</w:t>
       </w:r>
     </w:p>
@@ -24325,28 +24548,41 @@
           <w:lang w:eastAsia="ar-SA"/>
         </w:rPr>
       </w:pPr>
-      <w:bookmarkStart w:id="76" w:name="_Toc435542463"/>
+      <w:bookmarkStart w:id="77" w:name="_Toc435542463"/>
       <w:r>
         <w:t xml:space="preserve">Figura </w:t>
       </w:r>
-      <w:fldSimple w:instr=" SEQ Figura \* ARABIC ">
-        <w:r>
-          <w:rPr>
-            <w:noProof/>
-          </w:rPr>
-          <w:t>2</w:t>
-        </w:r>
-        <w:r>
-          <w:rPr>
-            <w:noProof/>
-          </w:rPr>
-          <w:t>2</w:t>
-        </w:r>
-      </w:fldSimple>
+      <w:r>
+        <w:fldChar w:fldCharType="begin"/>
+      </w:r>
+      <w:r>
+        <w:instrText xml:space="preserve"> SEQ Figura \* ARABIC </w:instrText>
+      </w:r>
+      <w:r>
+        <w:fldChar w:fldCharType="separate"/>
+      </w:r>
+      <w:r>
+        <w:rPr>
+          <w:noProof/>
+        </w:rPr>
+        <w:t>2</w:t>
+      </w:r>
+      <w:r>
+        <w:rPr>
+          <w:noProof/>
+        </w:rPr>
+        <w:t>2</w:t>
+      </w:r>
+      <w:r>
+        <w:rPr>
+          <w:noProof/>
+        </w:rPr>
+        <w:fldChar w:fldCharType="end"/>
+      </w:r>
       <w:r>
         <w:t>. Guardar Clase</w:t>
       </w:r>
-      <w:bookmarkEnd w:id="76"/>
+      <w:bookmarkEnd w:id="77"/>
     </w:p>
     <w:p>
       <w:pPr>
@@ -24444,7 +24680,6 @@
         <w:rPr>
           <w:lang w:eastAsia="ar-SA"/>
         </w:rPr>
-        <w:lastRenderedPageBreak/>
         <w:t>En ella podrá seleccionar la fecha de inicio junto con la hora y la fecha de finalización junto con la hora de la clase, también deberá seleccionar la convención a la cual pertenece. Al dar clic en guardar se visualizara en el calendario en color azul la clase adicionada.</w:t>
       </w:r>
     </w:p>
@@ -24509,7 +24744,7 @@
           <w:lang w:val="es-ES" w:eastAsia="ar-SA"/>
         </w:rPr>
       </w:pPr>
-      <w:bookmarkStart w:id="77" w:name="_Toc435465231"/>
+      <w:bookmarkStart w:id="78" w:name="_Toc435465231"/>
       <w:r>
         <w:rPr>
           <w:rFonts w:eastAsia="Times New Roman"/>
@@ -24517,7 +24752,7 @@
         </w:rPr>
         <w:t>CONCLUSIONES Y ANÁLISIS DE RESULTADOS</w:t>
       </w:r>
-      <w:bookmarkEnd w:id="77"/>
+      <w:bookmarkEnd w:id="78"/>
     </w:p>
     <w:p>
       <w:pPr>
@@ -24580,87 +24815,45 @@
         <w:rPr>
           <w:lang w:val="es-ES" w:eastAsia="ar-SA"/>
         </w:rPr>
-        <w:t xml:space="preserve">El Framework </w:t>
-      </w:r>
-      <w:proofErr w:type="spellStart"/>
-      <w:r>
+        <w:t>El Framework PrimeFaces contiene muchas opciones para presentar la información de manera más elegante y dinámica, aunque su documentación es pobre los foros se convierten en la mejor salida.</w:t>
+      </w:r>
+    </w:p>
+    <w:p>
+      <w:pPr>
         <w:rPr>
           <w:lang w:val="es-ES" w:eastAsia="ar-SA"/>
         </w:rPr>
-        <w:t>PrimeFaces</w:t>
-      </w:r>
-      <w:proofErr w:type="spellEnd"/>
-      <w:r>
+      </w:pPr>
+    </w:p>
+    <w:p>
+      <w:pPr>
         <w:rPr>
           <w:lang w:val="es-ES" w:eastAsia="ar-SA"/>
         </w:rPr>
-        <w:t xml:space="preserve"> contiene muchas opciones para presentar la información de manera más elegante y dinámica, aunque su documentación es pobre los foros se convierten en la mejor salida.</w:t>
-      </w:r>
-    </w:p>
-    <w:p>
-      <w:pPr>
+      </w:pPr>
+      <w:r>
         <w:rPr>
           <w:lang w:val="es-ES" w:eastAsia="ar-SA"/>
         </w:rPr>
-      </w:pPr>
-    </w:p>
-    <w:p>
-      <w:pPr>
+        <w:t>Al realizar la aplicación</w:t>
+      </w:r>
+      <w:r>
         <w:rPr>
           <w:lang w:val="es-ES" w:eastAsia="ar-SA"/>
         </w:rPr>
-      </w:pPr>
+        <w:t xml:space="preserve"> web usando Java,</w:t>
+      </w:r>
       <w:r>
         <w:rPr>
           <w:lang w:val="es-ES" w:eastAsia="ar-SA"/>
         </w:rPr>
-        <w:t>Al realizar la aplicación</w:t>
+        <w:t xml:space="preserve"> PrimeFaces </w:t>
       </w:r>
       <w:r>
         <w:rPr>
           <w:lang w:val="es-ES" w:eastAsia="ar-SA"/>
         </w:rPr>
-        <w:t xml:space="preserve"> web usando Java,</w:t>
-      </w:r>
-      <w:r>
-        <w:rPr>
-          <w:lang w:val="es-ES" w:eastAsia="ar-SA"/>
-        </w:rPr>
-        <w:t xml:space="preserve"> </w:t>
-      </w:r>
-      <w:proofErr w:type="spellStart"/>
-      <w:r>
-        <w:rPr>
-          <w:lang w:val="es-ES" w:eastAsia="ar-SA"/>
-        </w:rPr>
-        <w:t>PrimeFaces</w:t>
-      </w:r>
-      <w:proofErr w:type="spellEnd"/>
-      <w:r>
-        <w:rPr>
-          <w:lang w:val="es-ES" w:eastAsia="ar-SA"/>
-        </w:rPr>
-        <w:t xml:space="preserve"> </w:t>
-      </w:r>
-      <w:r>
-        <w:rPr>
-          <w:lang w:val="es-ES" w:eastAsia="ar-SA"/>
-        </w:rPr>
-        <w:t xml:space="preserve">y </w:t>
-      </w:r>
-      <w:proofErr w:type="spellStart"/>
-      <w:r>
-        <w:rPr>
-          <w:lang w:val="es-ES" w:eastAsia="ar-SA"/>
-        </w:rPr>
-        <w:t>Postgresql</w:t>
-      </w:r>
-      <w:proofErr w:type="spellEnd"/>
-      <w:r>
-        <w:rPr>
-          <w:lang w:val="es-ES" w:eastAsia="ar-SA"/>
-        </w:rPr>
-        <w:t xml:space="preserve"> </w:t>
+        <w:t xml:space="preserve">y Postgresql </w:t>
       </w:r>
       <w:r>
         <w:rPr>
@@ -24725,11 +24918,11 @@
       <w:pPr>
         <w:pStyle w:val="Ttulo4"/>
       </w:pPr>
-      <w:bookmarkStart w:id="78" w:name="_Toc435465232"/>
+      <w:bookmarkStart w:id="79" w:name="_Toc435465232"/>
       <w:r>
         <w:t>BIBLIOGRAFÍA</w:t>
       </w:r>
-      <w:bookmarkEnd w:id="78"/>
+      <w:bookmarkEnd w:id="79"/>
     </w:p>
     <w:p>
       <w:pPr>
@@ -24762,18 +24955,8 @@
         </w:rPr>
       </w:pPr>
       <w:r>
-        <w:t xml:space="preserve">ORACLE. Java </w:t>
-      </w:r>
-      <w:proofErr w:type="spellStart"/>
-      <w:r>
-        <w:t>Platform</w:t>
-      </w:r>
-      <w:proofErr w:type="spellEnd"/>
-      <w:r>
-        <w:t xml:space="preserve"> Documentation</w:t>
-      </w:r>
-      <w:bookmarkStart w:id="79" w:name="_GoBack"/>
-      <w:bookmarkEnd w:id="79"/>
+        <w:t>ORACLE. Java Platform Documentation</w:t>
+      </w:r>
       <w:proofErr w:type="gramStart"/>
       <w:r>
         <w:t>.[</w:t>
@@ -24800,7 +24983,6 @@
     <w:p>
       <w:pPr>
         <w:spacing w:line="276" w:lineRule="auto"/>
-        <w:cnfStyle w:val="000000100000" w:firstRow="0" w:lastRow="0" w:firstColumn="0" w:lastColumn="0" w:oddVBand="0" w:evenVBand="0" w:oddHBand="1" w:evenHBand="0" w:firstRowFirstColumn="0" w:firstRowLastColumn="0" w:lastRowFirstColumn="0" w:lastRowLastColumn="0"/>
         <w:rPr>
           <w:lang w:eastAsia="es-CO"/>
         </w:rPr>
@@ -24962,14 +25144,27 @@
       <w:r>
         <w:t xml:space="preserve">Anexo </w:t>
       </w:r>
-      <w:fldSimple w:instr=" SEQ Anexo \* ARABIC ">
-        <w:r>
-          <w:rPr>
-            <w:noProof/>
-          </w:rPr>
-          <w:t>1</w:t>
-        </w:r>
-      </w:fldSimple>
+      <w:r>
+        <w:fldChar w:fldCharType="begin"/>
+      </w:r>
+      <w:r>
+        <w:instrText xml:space="preserve"> SEQ Anexo \* ARABIC </w:instrText>
+      </w:r>
+      <w:r>
+        <w:fldChar w:fldCharType="separate"/>
+      </w:r>
+      <w:r>
+        <w:rPr>
+          <w:noProof/>
+        </w:rPr>
+        <w:t>1</w:t>
+      </w:r>
+      <w:r>
+        <w:rPr>
+          <w:noProof/>
+        </w:rPr>
+        <w:fldChar w:fldCharType="end"/>
+      </w:r>
       <w:r>
         <w:t xml:space="preserve">. </w:t>
       </w:r>
@@ -26079,7 +26274,7 @@
               <w:noProof/>
               <w:sz w:val="16"/>
             </w:rPr>
-            <w:t>5</w:t>
+            <w:t>13</w:t>
           </w:r>
           <w:r>
             <w:rPr>
@@ -26136,7 +26331,7 @@
               <w:noProof/>
               <w:sz w:val="16"/>
             </w:rPr>
-            <w:t>42</w:t>
+            <w:t>41</w:t>
           </w:r>
           <w:r>
             <w:rPr>
@@ -29909,6 +30104,7 @@
   <w:style w:type="character" w:default="1" w:styleId="Fuentedeprrafopredeter">
     <w:name w:val="Default Paragraph Font"/>
     <w:uiPriority w:val="1"/>
+    <w:semiHidden/>
     <w:unhideWhenUsed/>
   </w:style>
   <w:style w:type="table" w:default="1" w:styleId="Tablanormal">
@@ -31324,6 +31520,7 @@
   <w:style w:type="character" w:default="1" w:styleId="Fuentedeprrafopredeter">
     <w:name w:val="Default Paragraph Font"/>
     <w:uiPriority w:val="1"/>
+    <w:semiHidden/>
     <w:unhideWhenUsed/>
   </w:style>
   <w:style w:type="table" w:default="1" w:styleId="Tablanormal">
@@ -32630,7 +32827,7 @@
 </file>
 
 <file path=customXml/itemProps1.xml><?xml version="1.0" encoding="utf-8"?>
-<ds:datastoreItem xmlns:ds="http://schemas.openxmlformats.org/officeDocument/2006/customXml" ds:itemID="{A01BFD16-E219-4D62-A4B9-3442938CD19C}">
+<ds:datastoreItem xmlns:ds="http://schemas.openxmlformats.org/officeDocument/2006/customXml" ds:itemID="{009441D2-A58E-4AFE-9296-BB6D7B02DE93}">
   <ds:schemaRefs>
     <ds:schemaRef ds:uri="http://schemas.openxmlformats.org/officeDocument/2006/bibliography"/>
   </ds:schemaRefs>

</xml_diff>